<commit_message>
starting to get real
</commit_message>
<xml_diff>
--- a/_extensions/apaquarto/apaquarto.docx
+++ b/_extensions/apaquarto/apaquarto.docx
@@ -98,6 +98,191 @@
 <file path=word/numbering.xml><?xml version="1.0" encoding="utf-8"?>
 <w:numbering xmlns:wpc="http://schemas.microsoft.com/office/word/2010/wordprocessingCanvas" xmlns:cx="http://schemas.microsoft.com/office/drawing/2014/chartex" xmlns:cx1="http://schemas.microsoft.com/office/drawing/2015/9/8/chartex" xmlns:cx2="http://schemas.microsoft.com/office/drawing/2015/10/21/chartex" xmlns:cx3="http://schemas.microsoft.com/office/drawing/2016/5/9/chartex" xmlns:cx4="http://schemas.microsoft.com/office/drawing/2016/5/10/chartex" xmlns:cx5="http://schemas.microsoft.com/office/drawing/2016/5/11/chartex" xmlns:cx6="http://schemas.microsoft.com/office/drawing/2016/5/12/chartex" xmlns:cx7="http://schemas.microsoft.com/office/drawing/2016/5/13/chartex" xmlns:cx8="http://schemas.microsoft.com/office/drawing/2016/5/14/chartex" xmlns:mc="http://schemas.openxmlformats.org/markup-compatibility/2006" xmlns:aink="http://schemas.microsoft.com/office/drawing/2016/ink" xmlns:am3d="http://schemas.microsoft.com/office/drawing/2017/model3d" xmlns:o="urn:schemas-microsoft-com:office:office" xmlns:oel="http://schemas.microsoft.com/office/2019/extlst" xmlns:r="http://schemas.openxmlformats.org/officeDocument/2006/relationships" xmlns:m="http://schemas.openxmlformats.org/officeDocument/2006/math" xmlns:v="urn:schemas-microsoft-com:vml" xmlns:wp14="http://schemas.microsoft.com/office/word/2010/wordprocessingDrawing" xmlns:wp="http://schemas.openxmlformats.org/drawingml/2006/wordprocessingDrawing" xmlns:w10="urn:schemas-microsoft-com:office:word" xmlns:w="http://schemas.openxmlformats.org/wordprocessingml/2006/main" xmlns:w14="http://schemas.microsoft.com/office/word/2010/wordml" xmlns:w15="http://schemas.microsoft.com/office/word/2012/wordml" xmlns:w16cex="http://schemas.microsoft.com/office/word/2018/wordml/cex" xmlns:w16cid="http://schemas.microsoft.com/office/word/2016/wordml/cid" xmlns:w16="http://schemas.microsoft.com/office/word/2018/wordml" xmlns:w16sdtdh="http://schemas.microsoft.com/office/word/2020/wordml/sdtdatahash" xmlns:w16se="http://schemas.microsoft.com/office/word/2015/wordml/symex" xmlns:wpg="http://schemas.microsoft.com/office/word/2010/wordprocessingGroup" xmlns:wpi="http://schemas.microsoft.com/office/word/2010/wordprocessingInk" xmlns:wne="http://schemas.microsoft.com/office/word/2006/wordml" xmlns:wps="http://schemas.microsoft.com/office/word/2010/wordprocessingShape" mc:Ignorable="w14 w15 w16se w16cid w16 w16cex w16sdtdh wp14">
   <w:abstractNum w:abstractNumId="0" w15:restartNumberingAfterBreak="0">
+    <w:nsid w:val="FFFFFF7C"/>
+    <w:multiLevelType w:val="singleLevel"/>
+    <w:tmpl w:val="EA1CCE0A"/>
+    <w:lvl w:ilvl="0">
+      <w:start w:val="1"/>
+      <w:numFmt w:val="decimal"/>
+      <w:lvlText w:val="%1."/>
+      <w:lvlJc w:val="left"/>
+      <w:pPr>
+        <w:tabs>
+          <w:tab w:val="num" w:pos="1800"/>
+        </w:tabs>
+        <w:ind w:left="1800" w:hanging="360"/>
+      </w:pPr>
+    </w:lvl>
+  </w:abstractNum>
+  <w:abstractNum w:abstractNumId="1" w15:restartNumberingAfterBreak="0">
+    <w:nsid w:val="FFFFFF7D"/>
+    <w:multiLevelType w:val="singleLevel"/>
+    <w:tmpl w:val="9CD05FEC"/>
+    <w:lvl w:ilvl="0">
+      <w:start w:val="1"/>
+      <w:numFmt w:val="decimal"/>
+      <w:lvlText w:val="%1."/>
+      <w:lvlJc w:val="left"/>
+      <w:pPr>
+        <w:tabs>
+          <w:tab w:val="num" w:pos="1440"/>
+        </w:tabs>
+        <w:ind w:left="1440" w:hanging="360"/>
+      </w:pPr>
+    </w:lvl>
+  </w:abstractNum>
+  <w:abstractNum w:abstractNumId="2" w15:restartNumberingAfterBreak="0">
+    <w:nsid w:val="FFFFFF7E"/>
+    <w:multiLevelType w:val="singleLevel"/>
+    <w:tmpl w:val="31760120"/>
+    <w:lvl w:ilvl="0">
+      <w:start w:val="1"/>
+      <w:numFmt w:val="decimal"/>
+      <w:lvlText w:val="%1."/>
+      <w:lvlJc w:val="left"/>
+      <w:pPr>
+        <w:tabs>
+          <w:tab w:val="num" w:pos="1080"/>
+        </w:tabs>
+        <w:ind w:left="1080" w:hanging="360"/>
+      </w:pPr>
+    </w:lvl>
+  </w:abstractNum>
+  <w:abstractNum w:abstractNumId="3" w15:restartNumberingAfterBreak="0">
+    <w:nsid w:val="FFFFFF7F"/>
+    <w:multiLevelType w:val="singleLevel"/>
+    <w:tmpl w:val="DE32D0A2"/>
+    <w:lvl w:ilvl="0">
+      <w:start w:val="1"/>
+      <w:numFmt w:val="decimal"/>
+      <w:lvlText w:val="%1."/>
+      <w:lvlJc w:val="left"/>
+      <w:pPr>
+        <w:tabs>
+          <w:tab w:val="num" w:pos="720"/>
+        </w:tabs>
+        <w:ind w:left="720" w:hanging="360"/>
+      </w:pPr>
+    </w:lvl>
+  </w:abstractNum>
+  <w:abstractNum w:abstractNumId="4" w15:restartNumberingAfterBreak="0">
+    <w:nsid w:val="FFFFFF80"/>
+    <w:multiLevelType w:val="singleLevel"/>
+    <w:tmpl w:val="4A8438DE"/>
+    <w:lvl w:ilvl="0">
+      <w:start w:val="1"/>
+      <w:numFmt w:val="bullet"/>
+      <w:lvlText w:val=""/>
+      <w:lvlJc w:val="left"/>
+      <w:pPr>
+        <w:tabs>
+          <w:tab w:val="num" w:pos="1800"/>
+        </w:tabs>
+        <w:ind w:left="1800" w:hanging="360"/>
+      </w:pPr>
+      <w:rPr>
+        <w:rFonts w:ascii="Symbol" w:hAnsi="Symbol" w:hint="default"/>
+      </w:rPr>
+    </w:lvl>
+  </w:abstractNum>
+  <w:abstractNum w:abstractNumId="5" w15:restartNumberingAfterBreak="0">
+    <w:nsid w:val="FFFFFF81"/>
+    <w:multiLevelType w:val="singleLevel"/>
+    <w:tmpl w:val="BADC1640"/>
+    <w:lvl w:ilvl="0">
+      <w:start w:val="1"/>
+      <w:numFmt w:val="bullet"/>
+      <w:lvlText w:val=""/>
+      <w:lvlJc w:val="left"/>
+      <w:pPr>
+        <w:tabs>
+          <w:tab w:val="num" w:pos="1440"/>
+        </w:tabs>
+        <w:ind w:left="1440" w:hanging="360"/>
+      </w:pPr>
+      <w:rPr>
+        <w:rFonts w:ascii="Symbol" w:hAnsi="Symbol" w:hint="default"/>
+      </w:rPr>
+    </w:lvl>
+  </w:abstractNum>
+  <w:abstractNum w:abstractNumId="6" w15:restartNumberingAfterBreak="0">
+    <w:nsid w:val="FFFFFF82"/>
+    <w:multiLevelType w:val="singleLevel"/>
+    <w:tmpl w:val="2144781C"/>
+    <w:lvl w:ilvl="0">
+      <w:start w:val="1"/>
+      <w:numFmt w:val="bullet"/>
+      <w:lvlText w:val=""/>
+      <w:lvlJc w:val="left"/>
+      <w:pPr>
+        <w:tabs>
+          <w:tab w:val="num" w:pos="1080"/>
+        </w:tabs>
+        <w:ind w:left="1080" w:hanging="360"/>
+      </w:pPr>
+      <w:rPr>
+        <w:rFonts w:ascii="Symbol" w:hAnsi="Symbol" w:hint="default"/>
+      </w:rPr>
+    </w:lvl>
+  </w:abstractNum>
+  <w:abstractNum w:abstractNumId="7" w15:restartNumberingAfterBreak="0">
+    <w:nsid w:val="FFFFFF83"/>
+    <w:multiLevelType w:val="singleLevel"/>
+    <w:tmpl w:val="E530E46A"/>
+    <w:lvl w:ilvl="0">
+      <w:start w:val="1"/>
+      <w:numFmt w:val="bullet"/>
+      <w:lvlText w:val=""/>
+      <w:lvlJc w:val="left"/>
+      <w:pPr>
+        <w:tabs>
+          <w:tab w:val="num" w:pos="720"/>
+        </w:tabs>
+        <w:ind w:left="720" w:hanging="360"/>
+      </w:pPr>
+      <w:rPr>
+        <w:rFonts w:ascii="Symbol" w:hAnsi="Symbol" w:hint="default"/>
+      </w:rPr>
+    </w:lvl>
+  </w:abstractNum>
+  <w:abstractNum w:abstractNumId="8" w15:restartNumberingAfterBreak="0">
+    <w:nsid w:val="FFFFFF88"/>
+    <w:multiLevelType w:val="singleLevel"/>
+    <w:tmpl w:val="B70CDB4E"/>
+    <w:lvl w:ilvl="0">
+      <w:start w:val="1"/>
+      <w:numFmt w:val="decimal"/>
+      <w:lvlText w:val="%1."/>
+      <w:lvlJc w:val="left"/>
+      <w:pPr>
+        <w:tabs>
+          <w:tab w:val="num" w:pos="360"/>
+        </w:tabs>
+        <w:ind w:left="360" w:hanging="360"/>
+      </w:pPr>
+    </w:lvl>
+  </w:abstractNum>
+  <w:abstractNum w:abstractNumId="9" w15:restartNumberingAfterBreak="0">
+    <w:nsid w:val="FFFFFF89"/>
+    <w:multiLevelType w:val="singleLevel"/>
+    <w:tmpl w:val="9A5C3FEC"/>
+    <w:lvl w:ilvl="0">
+      <w:start w:val="1"/>
+      <w:numFmt w:val="bullet"/>
+      <w:lvlText w:val=""/>
+      <w:lvlJc w:val="left"/>
+      <w:pPr>
+        <w:tabs>
+          <w:tab w:val="num" w:pos="360"/>
+        </w:tabs>
+        <w:ind w:left="360" w:hanging="360"/>
+      </w:pPr>
+      <w:rPr>
+        <w:rFonts w:ascii="Symbol" w:hAnsi="Symbol" w:hint="default"/>
+      </w:rPr>
+    </w:lvl>
+  </w:abstractNum>
+  <w:abstractNum w:abstractNumId="10" w15:restartNumberingAfterBreak="0">
     <w:nsid w:val="5D1079BE"/>
     <w:multiLevelType w:val="hybridMultilevel"/>
     <w:tmpl w:val="589A61B8"/>
@@ -188,6 +373,72 @@
     </w:lvl>
   </w:abstractNum>
   <w:num w:numId="1" w16cid:durableId="423961382">
+    <w:abstractNumId w:val="10"/>
+  </w:num>
+  <w:num w:numId="2" w16cid:durableId="2041321118">
+    <w:abstractNumId w:val="9"/>
+  </w:num>
+  <w:num w:numId="3" w16cid:durableId="932476804">
+    <w:abstractNumId w:val="7"/>
+  </w:num>
+  <w:num w:numId="4" w16cid:durableId="1490364700">
+    <w:abstractNumId w:val="6"/>
+  </w:num>
+  <w:num w:numId="5" w16cid:durableId="278492601">
+    <w:abstractNumId w:val="5"/>
+  </w:num>
+  <w:num w:numId="6" w16cid:durableId="1811752057">
+    <w:abstractNumId w:val="4"/>
+  </w:num>
+  <w:num w:numId="7" w16cid:durableId="515072864">
+    <w:abstractNumId w:val="8"/>
+  </w:num>
+  <w:num w:numId="8" w16cid:durableId="1399128131">
+    <w:abstractNumId w:val="3"/>
+  </w:num>
+  <w:num w:numId="9" w16cid:durableId="1885211814">
+    <w:abstractNumId w:val="2"/>
+  </w:num>
+  <w:num w:numId="10" w16cid:durableId="439375665">
+    <w:abstractNumId w:val="1"/>
+  </w:num>
+  <w:num w:numId="11" w16cid:durableId="213202636">
+    <w:abstractNumId w:val="0"/>
+  </w:num>
+  <w:num w:numId="12" w16cid:durableId="1305164311">
+    <w:abstractNumId w:val="0"/>
+  </w:num>
+  <w:num w:numId="13" w16cid:durableId="602146854">
+    <w:abstractNumId w:val="9"/>
+  </w:num>
+  <w:num w:numId="14" w16cid:durableId="2013213418">
+    <w:abstractNumId w:val="7"/>
+  </w:num>
+  <w:num w:numId="15" w16cid:durableId="1420826825">
+    <w:abstractNumId w:val="6"/>
+  </w:num>
+  <w:num w:numId="16" w16cid:durableId="1605770507">
+    <w:abstractNumId w:val="5"/>
+  </w:num>
+  <w:num w:numId="17" w16cid:durableId="924806241">
+    <w:abstractNumId w:val="4"/>
+  </w:num>
+  <w:num w:numId="18" w16cid:durableId="1770467760">
+    <w:abstractNumId w:val="8"/>
+  </w:num>
+  <w:num w:numId="19" w16cid:durableId="2107991042">
+    <w:abstractNumId w:val="3"/>
+  </w:num>
+  <w:num w:numId="20" w16cid:durableId="826167855">
+    <w:abstractNumId w:val="2"/>
+  </w:num>
+  <w:num w:numId="21" w16cid:durableId="1528328461">
+    <w:abstractNumId w:val="1"/>
+  </w:num>
+  <w:num w:numId="22" w16cid:durableId="1679502960">
+    <w:abstractNumId w:val="0"/>
+  </w:num>
+  <w:num w:numId="23" w16cid:durableId="67578264">
     <w:abstractNumId w:val="0"/>
   </w:num>
   <w:numIdMacAtCleanup w:val="1"/>
@@ -644,7 +895,7 @@
     <w:uiPriority w:val="9"/>
     <w:unhideWhenUsed/>
     <w:qFormat/>
-    <w:rsid w:val="008174AC"/>
+    <w:rsid w:val="00BD022F"/>
     <w:pPr>
       <w:keepNext/>
       <w:keepLines/>
@@ -653,6 +904,7 @@
     </w:pPr>
     <w:rPr>
       <w:rFonts w:asciiTheme="majorHAnsi" w:eastAsiaTheme="majorEastAsia" w:hAnsiTheme="majorHAnsi" w:cstheme="majorBidi"/>
+      <w:b/>
       <w:i/>
       <w:iCs/>
     </w:rPr>

</xml_diff>

<commit_message>
fix theo long abstract separates from header. also title unnumbered
</commit_message>
<xml_diff>
--- a/_extensions/apaquarto/apaquarto.docx
+++ b/_extensions/apaquarto/apaquarto.docx
@@ -1162,11 +1162,7 @@
     <w:basedOn w:val="Normal"/>
     <w:next w:val="BodyText"/>
     <w:qFormat/>
-    <w:rsid w:val="002A768D"/>
-    <w:pPr>
-      <w:keepNext/>
-      <w:keepLines/>
-    </w:pPr>
+    <w:rsid w:val="00225010"/>
     <w:rPr>
       <w:szCs w:val="20"/>
     </w:rPr>
@@ -2064,6 +2060,7 @@
   </w:compat>
   <w:rsids>
     <w:rsidRoot w:val="005702F2"/>
+    <w:rsid w:val="000F3817"/>
     <w:rsid w:val="001F3CEE"/>
     <w:rsid w:val="00266742"/>
     <w:rsid w:val="00440287"/>

</xml_diff>

<commit_message>
fix abstract indenting with multiple paragraphs
</commit_message>
<xml_diff>
--- a/_extensions/apaquarto/apaquarto.docx
+++ b/_extensions/apaquarto/apaquarto.docx
@@ -4,9 +4,7 @@
   <w:body>
     <w:p>
       <w:pPr>
-        <w:rPr>
-          <w:rStyle w:val="H5"/>
-        </w:rPr>
+        <w:pStyle w:val="AbstractFirstParagraph"/>
       </w:pPr>
     </w:p>
     <w:sectPr>
@@ -1161,8 +1159,12 @@
     <w:name w:val="Abstract"/>
     <w:basedOn w:val="Normal"/>
     <w:next w:val="BodyText"/>
-    <w:qFormat/>
-    <w:rsid w:val="00225010"/>
+    <w:link w:val="AbstractChar"/>
+    <w:qFormat/>
+    <w:rsid w:val="003D73FF"/>
+    <w:pPr>
+      <w:ind w:firstLine="720"/>
+    </w:pPr>
     <w:rPr>
       <w:szCs w:val="20"/>
     </w:rPr>
@@ -1968,6 +1970,34 @@
     <w:rPr>
       <w:b/>
       <w:i/>
+    </w:rPr>
+  </w:style>
+  <w:style w:type="paragraph" w:customStyle="1" w:styleId="AbstractFirstParagraph">
+    <w:name w:val="AbstractFirstParagraph"/>
+    <w:basedOn w:val="Abstract"/>
+    <w:link w:val="AbstractFirstParagraphChar"/>
+    <w:qFormat/>
+    <w:rsid w:val="003D73FF"/>
+    <w:pPr>
+      <w:ind w:firstLine="0"/>
+    </w:pPr>
+  </w:style>
+  <w:style w:type="character" w:customStyle="1" w:styleId="AbstractChar">
+    <w:name w:val="Abstract Char"/>
+    <w:basedOn w:val="DefaultParagraphFont"/>
+    <w:link w:val="Abstract"/>
+    <w:rsid w:val="003D73FF"/>
+    <w:rPr>
+      <w:szCs w:val="20"/>
+    </w:rPr>
+  </w:style>
+  <w:style w:type="character" w:customStyle="1" w:styleId="AbstractFirstParagraphChar">
+    <w:name w:val="AbstractFirstParagraph Char"/>
+    <w:basedOn w:val="AbstractChar"/>
+    <w:link w:val="AbstractFirstParagraph"/>
+    <w:rsid w:val="003D73FF"/>
+    <w:rPr>
+      <w:szCs w:val="20"/>
     </w:rPr>
   </w:style>
 </w:styles>
@@ -2061,9 +2091,11 @@
   <w:rsids>
     <w:rsidRoot w:val="005702F2"/>
     <w:rsid w:val="000F3817"/>
+    <w:rsid w:val="001A739A"/>
     <w:rsid w:val="001F3CEE"/>
     <w:rsid w:val="00266742"/>
     <w:rsid w:val="00440287"/>
+    <w:rsid w:val="004F6D10"/>
     <w:rsid w:val="005702F2"/>
     <w:rsid w:val="005B1707"/>
     <w:rsid w:val="00843AF0"/>

</xml_diff>

<commit_message>
fix abstract indenting in .html and .docx
</commit_message>
<xml_diff>
--- a/_extensions/apaquarto/apaquarto.docx
+++ b/_extensions/apaquarto/apaquarto.docx
@@ -1161,7 +1161,7 @@
     <w:next w:val="BodyText"/>
     <w:link w:val="AbstractChar"/>
     <w:qFormat/>
-    <w:rsid w:val="003D73FF"/>
+    <w:rsid w:val="005528BA"/>
     <w:pPr>
       <w:ind w:firstLine="720"/>
     </w:pPr>
@@ -1978,15 +1978,12 @@
     <w:link w:val="AbstractFirstParagraphChar"/>
     <w:qFormat/>
     <w:rsid w:val="003D73FF"/>
-    <w:pPr>
-      <w:ind w:firstLine="0"/>
-    </w:pPr>
   </w:style>
   <w:style w:type="character" w:customStyle="1" w:styleId="AbstractChar">
     <w:name w:val="Abstract Char"/>
     <w:basedOn w:val="DefaultParagraphFont"/>
     <w:link w:val="Abstract"/>
-    <w:rsid w:val="003D73FF"/>
+    <w:rsid w:val="005528BA"/>
     <w:rPr>
       <w:szCs w:val="20"/>
     </w:rPr>
@@ -2093,11 +2090,13 @@
     <w:rsid w:val="000F3817"/>
     <w:rsid w:val="001A739A"/>
     <w:rsid w:val="001F3CEE"/>
+    <w:rsid w:val="00221DB6"/>
     <w:rsid w:val="00266742"/>
     <w:rsid w:val="00440287"/>
     <w:rsid w:val="004F6D10"/>
     <w:rsid w:val="005702F2"/>
     <w:rsid w:val="005B1707"/>
+    <w:rsid w:val="007139D3"/>
     <w:rsid w:val="00843AF0"/>
     <w:rsid w:val="00D34E1D"/>
   </w:rsids>

</xml_diff>

<commit_message>
fix abstract indent in docx
</commit_message>
<xml_diff>
--- a/_extensions/apaquarto/apaquarto.docx
+++ b/_extensions/apaquarto/apaquarto.docx
@@ -1,6 +1,6 @@
 
 <file path=word/document.xml><?xml version="1.0" encoding="utf-8"?>
-<w:document xmlns:wpc="http://schemas.microsoft.com/office/word/2010/wordprocessingCanvas" xmlns:cx="http://schemas.microsoft.com/office/drawing/2014/chartex" xmlns:cx1="http://schemas.microsoft.com/office/drawing/2015/9/8/chartex" xmlns:cx2="http://schemas.microsoft.com/office/drawing/2015/10/21/chartex" xmlns:cx3="http://schemas.microsoft.com/office/drawing/2016/5/9/chartex" xmlns:cx4="http://schemas.microsoft.com/office/drawing/2016/5/10/chartex" xmlns:cx5="http://schemas.microsoft.com/office/drawing/2016/5/11/chartex" xmlns:cx6="http://schemas.microsoft.com/office/drawing/2016/5/12/chartex" xmlns:cx7="http://schemas.microsoft.com/office/drawing/2016/5/13/chartex" xmlns:cx8="http://schemas.microsoft.com/office/drawing/2016/5/14/chartex" xmlns:mc="http://schemas.openxmlformats.org/markup-compatibility/2006" xmlns:aink="http://schemas.microsoft.com/office/drawing/2016/ink" xmlns:am3d="http://schemas.microsoft.com/office/drawing/2017/model3d" xmlns:o="urn:schemas-microsoft-com:office:office" xmlns:oel="http://schemas.microsoft.com/office/2019/extlst" xmlns:r="http://schemas.openxmlformats.org/officeDocument/2006/relationships" xmlns:m="http://schemas.openxmlformats.org/officeDocument/2006/math" xmlns:v="urn:schemas-microsoft-com:vml" xmlns:wp14="http://schemas.microsoft.com/office/word/2010/wordprocessingDrawing" xmlns:wp="http://schemas.openxmlformats.org/drawingml/2006/wordprocessingDrawing" xmlns:w10="urn:schemas-microsoft-com:office:word" xmlns:w="http://schemas.openxmlformats.org/wordprocessingml/2006/main" xmlns:w14="http://schemas.microsoft.com/office/word/2010/wordml" xmlns:w15="http://schemas.microsoft.com/office/word/2012/wordml" xmlns:w16cex="http://schemas.microsoft.com/office/word/2018/wordml/cex" xmlns:w16cid="http://schemas.microsoft.com/office/word/2016/wordml/cid" xmlns:w16="http://schemas.microsoft.com/office/word/2018/wordml" xmlns:w16sdtdh="http://schemas.microsoft.com/office/word/2020/wordml/sdtdatahash" xmlns:w16se="http://schemas.microsoft.com/office/word/2015/wordml/symex" xmlns:wpg="http://schemas.microsoft.com/office/word/2010/wordprocessingGroup" xmlns:wpi="http://schemas.microsoft.com/office/word/2010/wordprocessingInk" xmlns:wne="http://schemas.microsoft.com/office/word/2006/wordml" xmlns:wps="http://schemas.microsoft.com/office/word/2010/wordprocessingShape" mc:Ignorable="w14 w15 w16se w16cid w16 w16cex w16sdtdh wp14">
+<w:document xmlns:wpc="http://schemas.microsoft.com/office/word/2010/wordprocessingCanvas" xmlns:cx="http://schemas.microsoft.com/office/drawing/2014/chartex" xmlns:cx1="http://schemas.microsoft.com/office/drawing/2015/9/8/chartex" xmlns:cx2="http://schemas.microsoft.com/office/drawing/2015/10/21/chartex" xmlns:cx3="http://schemas.microsoft.com/office/drawing/2016/5/9/chartex" xmlns:cx4="http://schemas.microsoft.com/office/drawing/2016/5/10/chartex" xmlns:cx5="http://schemas.microsoft.com/office/drawing/2016/5/11/chartex" xmlns:cx6="http://schemas.microsoft.com/office/drawing/2016/5/12/chartex" xmlns:cx7="http://schemas.microsoft.com/office/drawing/2016/5/13/chartex" xmlns:cx8="http://schemas.microsoft.com/office/drawing/2016/5/14/chartex" xmlns:mc="http://schemas.openxmlformats.org/markup-compatibility/2006" xmlns:aink="http://schemas.microsoft.com/office/drawing/2016/ink" xmlns:am3d="http://schemas.microsoft.com/office/drawing/2017/model3d" xmlns:o="urn:schemas-microsoft-com:office:office" xmlns:oel="http://schemas.microsoft.com/office/2019/extlst" xmlns:r="http://schemas.openxmlformats.org/officeDocument/2006/relationships" xmlns:m="http://schemas.openxmlformats.org/officeDocument/2006/math" xmlns:v="urn:schemas-microsoft-com:vml" xmlns:wp14="http://schemas.microsoft.com/office/word/2010/wordprocessingDrawing" xmlns:wp="http://schemas.openxmlformats.org/drawingml/2006/wordprocessingDrawing" xmlns:w10="urn:schemas-microsoft-com:office:word" xmlns:w="http://schemas.openxmlformats.org/wordprocessingml/2006/main" xmlns:w14="http://schemas.microsoft.com/office/word/2010/wordml" xmlns:w15="http://schemas.microsoft.com/office/word/2012/wordml" xmlns:w16cex="http://schemas.microsoft.com/office/word/2018/wordml/cex" xmlns:w16cid="http://schemas.microsoft.com/office/word/2016/wordml/cid" xmlns:w16="http://schemas.microsoft.com/office/word/2018/wordml" xmlns:w16du="http://schemas.microsoft.com/office/word/2023/wordml/word16du" xmlns:w16sdtdh="http://schemas.microsoft.com/office/word/2020/wordml/sdtdatahash" xmlns:w16se="http://schemas.microsoft.com/office/word/2015/wordml/symex" xmlns:wpg="http://schemas.microsoft.com/office/word/2010/wordprocessingGroup" xmlns:wpi="http://schemas.microsoft.com/office/word/2010/wordprocessingInk" xmlns:wne="http://schemas.microsoft.com/office/word/2006/wordml" xmlns:wps="http://schemas.microsoft.com/office/word/2010/wordprocessingShape" mc:Ignorable="w14 w15 w16se w16cid w16 w16cex w16sdtdh w16du wp14">
   <w:body>
     <w:p>
       <w:pPr>
@@ -23,7 +23,7 @@
 </file>
 
 <file path=word/endnotes.xml><?xml version="1.0" encoding="utf-8"?>
-<w:endnotes xmlns:wpc="http://schemas.microsoft.com/office/word/2010/wordprocessingCanvas" xmlns:cx="http://schemas.microsoft.com/office/drawing/2014/chartex" xmlns:cx1="http://schemas.microsoft.com/office/drawing/2015/9/8/chartex" xmlns:cx2="http://schemas.microsoft.com/office/drawing/2015/10/21/chartex" xmlns:cx3="http://schemas.microsoft.com/office/drawing/2016/5/9/chartex" xmlns:cx4="http://schemas.microsoft.com/office/drawing/2016/5/10/chartex" xmlns:cx5="http://schemas.microsoft.com/office/drawing/2016/5/11/chartex" xmlns:cx6="http://schemas.microsoft.com/office/drawing/2016/5/12/chartex" xmlns:cx7="http://schemas.microsoft.com/office/drawing/2016/5/13/chartex" xmlns:cx8="http://schemas.microsoft.com/office/drawing/2016/5/14/chartex" xmlns:mc="http://schemas.openxmlformats.org/markup-compatibility/2006" xmlns:aink="http://schemas.microsoft.com/office/drawing/2016/ink" xmlns:am3d="http://schemas.microsoft.com/office/drawing/2017/model3d" xmlns:o="urn:schemas-microsoft-com:office:office" xmlns:oel="http://schemas.microsoft.com/office/2019/extlst" xmlns:r="http://schemas.openxmlformats.org/officeDocument/2006/relationships" xmlns:m="http://schemas.openxmlformats.org/officeDocument/2006/math" xmlns:v="urn:schemas-microsoft-com:vml" xmlns:wp14="http://schemas.microsoft.com/office/word/2010/wordprocessingDrawing" xmlns:wp="http://schemas.openxmlformats.org/drawingml/2006/wordprocessingDrawing" xmlns:w10="urn:schemas-microsoft-com:office:word" xmlns:w="http://schemas.openxmlformats.org/wordprocessingml/2006/main" xmlns:w14="http://schemas.microsoft.com/office/word/2010/wordml" xmlns:w15="http://schemas.microsoft.com/office/word/2012/wordml" xmlns:w16cex="http://schemas.microsoft.com/office/word/2018/wordml/cex" xmlns:w16cid="http://schemas.microsoft.com/office/word/2016/wordml/cid" xmlns:w16="http://schemas.microsoft.com/office/word/2018/wordml" xmlns:w16sdtdh="http://schemas.microsoft.com/office/word/2020/wordml/sdtdatahash" xmlns:w16se="http://schemas.microsoft.com/office/word/2015/wordml/symex" xmlns:wpg="http://schemas.microsoft.com/office/word/2010/wordprocessingGroup" xmlns:wpi="http://schemas.microsoft.com/office/word/2010/wordprocessingInk" xmlns:wne="http://schemas.microsoft.com/office/word/2006/wordml" xmlns:wps="http://schemas.microsoft.com/office/word/2010/wordprocessingShape" mc:Ignorable="w14 w15 w16se w16cid w16 w16cex w16sdtdh wp14">
+<w:endnotes xmlns:wpc="http://schemas.microsoft.com/office/word/2010/wordprocessingCanvas" xmlns:cx="http://schemas.microsoft.com/office/drawing/2014/chartex" xmlns:cx1="http://schemas.microsoft.com/office/drawing/2015/9/8/chartex" xmlns:cx2="http://schemas.microsoft.com/office/drawing/2015/10/21/chartex" xmlns:cx3="http://schemas.microsoft.com/office/drawing/2016/5/9/chartex" xmlns:cx4="http://schemas.microsoft.com/office/drawing/2016/5/10/chartex" xmlns:cx5="http://schemas.microsoft.com/office/drawing/2016/5/11/chartex" xmlns:cx6="http://schemas.microsoft.com/office/drawing/2016/5/12/chartex" xmlns:cx7="http://schemas.microsoft.com/office/drawing/2016/5/13/chartex" xmlns:cx8="http://schemas.microsoft.com/office/drawing/2016/5/14/chartex" xmlns:mc="http://schemas.openxmlformats.org/markup-compatibility/2006" xmlns:aink="http://schemas.microsoft.com/office/drawing/2016/ink" xmlns:am3d="http://schemas.microsoft.com/office/drawing/2017/model3d" xmlns:o="urn:schemas-microsoft-com:office:office" xmlns:oel="http://schemas.microsoft.com/office/2019/extlst" xmlns:r="http://schemas.openxmlformats.org/officeDocument/2006/relationships" xmlns:m="http://schemas.openxmlformats.org/officeDocument/2006/math" xmlns:v="urn:schemas-microsoft-com:vml" xmlns:wp14="http://schemas.microsoft.com/office/word/2010/wordprocessingDrawing" xmlns:wp="http://schemas.openxmlformats.org/drawingml/2006/wordprocessingDrawing" xmlns:w10="urn:schemas-microsoft-com:office:word" xmlns:w="http://schemas.openxmlformats.org/wordprocessingml/2006/main" xmlns:w14="http://schemas.microsoft.com/office/word/2010/wordml" xmlns:w15="http://schemas.microsoft.com/office/word/2012/wordml" xmlns:w16cex="http://schemas.microsoft.com/office/word/2018/wordml/cex" xmlns:w16cid="http://schemas.microsoft.com/office/word/2016/wordml/cid" xmlns:w16="http://schemas.microsoft.com/office/word/2018/wordml" xmlns:w16du="http://schemas.microsoft.com/office/word/2023/wordml/word16du" xmlns:w16sdtdh="http://schemas.microsoft.com/office/word/2020/wordml/sdtdatahash" xmlns:w16se="http://schemas.microsoft.com/office/word/2015/wordml/symex" xmlns:wpg="http://schemas.microsoft.com/office/word/2010/wordprocessingGroup" xmlns:wpi="http://schemas.microsoft.com/office/word/2010/wordprocessingInk" xmlns:wne="http://schemas.microsoft.com/office/word/2006/wordml" xmlns:wps="http://schemas.microsoft.com/office/word/2010/wordprocessingShape" mc:Ignorable="w14 w15 w16se w16cid w16 w16cex w16sdtdh w16du wp14">
   <w:endnote w:type="separator" w:id="-1">
     <w:p>
       <w:r>
@@ -42,7 +42,7 @@
 </file>
 
 <file path=word/footer1.xml><?xml version="1.0" encoding="utf-8"?>
-<w:ftr xmlns:wpc="http://schemas.microsoft.com/office/word/2010/wordprocessingCanvas" xmlns:cx="http://schemas.microsoft.com/office/drawing/2014/chartex" xmlns:cx1="http://schemas.microsoft.com/office/drawing/2015/9/8/chartex" xmlns:cx2="http://schemas.microsoft.com/office/drawing/2015/10/21/chartex" xmlns:cx3="http://schemas.microsoft.com/office/drawing/2016/5/9/chartex" xmlns:cx4="http://schemas.microsoft.com/office/drawing/2016/5/10/chartex" xmlns:cx5="http://schemas.microsoft.com/office/drawing/2016/5/11/chartex" xmlns:cx6="http://schemas.microsoft.com/office/drawing/2016/5/12/chartex" xmlns:cx7="http://schemas.microsoft.com/office/drawing/2016/5/13/chartex" xmlns:cx8="http://schemas.microsoft.com/office/drawing/2016/5/14/chartex" xmlns:mc="http://schemas.openxmlformats.org/markup-compatibility/2006" xmlns:aink="http://schemas.microsoft.com/office/drawing/2016/ink" xmlns:am3d="http://schemas.microsoft.com/office/drawing/2017/model3d" xmlns:o="urn:schemas-microsoft-com:office:office" xmlns:oel="http://schemas.microsoft.com/office/2019/extlst" xmlns:r="http://schemas.openxmlformats.org/officeDocument/2006/relationships" xmlns:m="http://schemas.openxmlformats.org/officeDocument/2006/math" xmlns:v="urn:schemas-microsoft-com:vml" xmlns:wp14="http://schemas.microsoft.com/office/word/2010/wordprocessingDrawing" xmlns:wp="http://schemas.openxmlformats.org/drawingml/2006/wordprocessingDrawing" xmlns:w10="urn:schemas-microsoft-com:office:word" xmlns:w="http://schemas.openxmlformats.org/wordprocessingml/2006/main" xmlns:w14="http://schemas.microsoft.com/office/word/2010/wordml" xmlns:w15="http://schemas.microsoft.com/office/word/2012/wordml" xmlns:w16cex="http://schemas.microsoft.com/office/word/2018/wordml/cex" xmlns:w16cid="http://schemas.microsoft.com/office/word/2016/wordml/cid" xmlns:w16="http://schemas.microsoft.com/office/word/2018/wordml" xmlns:w16sdtdh="http://schemas.microsoft.com/office/word/2020/wordml/sdtdatahash" xmlns:w16se="http://schemas.microsoft.com/office/word/2015/wordml/symex" xmlns:wpg="http://schemas.microsoft.com/office/word/2010/wordprocessingGroup" xmlns:wpi="http://schemas.microsoft.com/office/word/2010/wordprocessingInk" xmlns:wne="http://schemas.microsoft.com/office/word/2006/wordml" xmlns:wps="http://schemas.microsoft.com/office/word/2010/wordprocessingShape" mc:Ignorable="w14 w15 w16se w16cid w16 w16cex w16sdtdh wp14">
+<w:ftr xmlns:wpc="http://schemas.microsoft.com/office/word/2010/wordprocessingCanvas" xmlns:cx="http://schemas.microsoft.com/office/drawing/2014/chartex" xmlns:cx1="http://schemas.microsoft.com/office/drawing/2015/9/8/chartex" xmlns:cx2="http://schemas.microsoft.com/office/drawing/2015/10/21/chartex" xmlns:cx3="http://schemas.microsoft.com/office/drawing/2016/5/9/chartex" xmlns:cx4="http://schemas.microsoft.com/office/drawing/2016/5/10/chartex" xmlns:cx5="http://schemas.microsoft.com/office/drawing/2016/5/11/chartex" xmlns:cx6="http://schemas.microsoft.com/office/drawing/2016/5/12/chartex" xmlns:cx7="http://schemas.microsoft.com/office/drawing/2016/5/13/chartex" xmlns:cx8="http://schemas.microsoft.com/office/drawing/2016/5/14/chartex" xmlns:mc="http://schemas.openxmlformats.org/markup-compatibility/2006" xmlns:aink="http://schemas.microsoft.com/office/drawing/2016/ink" xmlns:am3d="http://schemas.microsoft.com/office/drawing/2017/model3d" xmlns:o="urn:schemas-microsoft-com:office:office" xmlns:oel="http://schemas.microsoft.com/office/2019/extlst" xmlns:r="http://schemas.openxmlformats.org/officeDocument/2006/relationships" xmlns:m="http://schemas.openxmlformats.org/officeDocument/2006/math" xmlns:v="urn:schemas-microsoft-com:vml" xmlns:wp14="http://schemas.microsoft.com/office/word/2010/wordprocessingDrawing" xmlns:wp="http://schemas.openxmlformats.org/drawingml/2006/wordprocessingDrawing" xmlns:w10="urn:schemas-microsoft-com:office:word" xmlns:w="http://schemas.openxmlformats.org/wordprocessingml/2006/main" xmlns:w14="http://schemas.microsoft.com/office/word/2010/wordml" xmlns:w15="http://schemas.microsoft.com/office/word/2012/wordml" xmlns:w16cex="http://schemas.microsoft.com/office/word/2018/wordml/cex" xmlns:w16cid="http://schemas.microsoft.com/office/word/2016/wordml/cid" xmlns:w16="http://schemas.microsoft.com/office/word/2018/wordml" xmlns:w16du="http://schemas.microsoft.com/office/word/2023/wordml/word16du" xmlns:w16sdtdh="http://schemas.microsoft.com/office/word/2020/wordml/sdtdatahash" xmlns:w16se="http://schemas.microsoft.com/office/word/2015/wordml/symex" xmlns:wpg="http://schemas.microsoft.com/office/word/2010/wordprocessingGroup" xmlns:wpi="http://schemas.microsoft.com/office/word/2010/wordprocessingInk" xmlns:wne="http://schemas.microsoft.com/office/word/2006/wordml" xmlns:wps="http://schemas.microsoft.com/office/word/2010/wordprocessingShape" mc:Ignorable="w14 w15 w16se w16cid w16 w16cex w16sdtdh w16du wp14">
   <w:p>
     <w:pPr>
       <w:pStyle w:val="Footer"/>
@@ -52,7 +52,7 @@
 </file>
 
 <file path=word/footer2.xml><?xml version="1.0" encoding="utf-8"?>
-<w:ftr xmlns:wpc="http://schemas.microsoft.com/office/word/2010/wordprocessingCanvas" xmlns:cx="http://schemas.microsoft.com/office/drawing/2014/chartex" xmlns:cx1="http://schemas.microsoft.com/office/drawing/2015/9/8/chartex" xmlns:cx2="http://schemas.microsoft.com/office/drawing/2015/10/21/chartex" xmlns:cx3="http://schemas.microsoft.com/office/drawing/2016/5/9/chartex" xmlns:cx4="http://schemas.microsoft.com/office/drawing/2016/5/10/chartex" xmlns:cx5="http://schemas.microsoft.com/office/drawing/2016/5/11/chartex" xmlns:cx6="http://schemas.microsoft.com/office/drawing/2016/5/12/chartex" xmlns:cx7="http://schemas.microsoft.com/office/drawing/2016/5/13/chartex" xmlns:cx8="http://schemas.microsoft.com/office/drawing/2016/5/14/chartex" xmlns:mc="http://schemas.openxmlformats.org/markup-compatibility/2006" xmlns:aink="http://schemas.microsoft.com/office/drawing/2016/ink" xmlns:am3d="http://schemas.microsoft.com/office/drawing/2017/model3d" xmlns:o="urn:schemas-microsoft-com:office:office" xmlns:oel="http://schemas.microsoft.com/office/2019/extlst" xmlns:r="http://schemas.openxmlformats.org/officeDocument/2006/relationships" xmlns:m="http://schemas.openxmlformats.org/officeDocument/2006/math" xmlns:v="urn:schemas-microsoft-com:vml" xmlns:wp14="http://schemas.microsoft.com/office/word/2010/wordprocessingDrawing" xmlns:wp="http://schemas.openxmlformats.org/drawingml/2006/wordprocessingDrawing" xmlns:w10="urn:schemas-microsoft-com:office:word" xmlns:w="http://schemas.openxmlformats.org/wordprocessingml/2006/main" xmlns:w14="http://schemas.microsoft.com/office/word/2010/wordml" xmlns:w15="http://schemas.microsoft.com/office/word/2012/wordml" xmlns:w16cex="http://schemas.microsoft.com/office/word/2018/wordml/cex" xmlns:w16cid="http://schemas.microsoft.com/office/word/2016/wordml/cid" xmlns:w16="http://schemas.microsoft.com/office/word/2018/wordml" xmlns:w16sdtdh="http://schemas.microsoft.com/office/word/2020/wordml/sdtdatahash" xmlns:w16se="http://schemas.microsoft.com/office/word/2015/wordml/symex" xmlns:wpg="http://schemas.microsoft.com/office/word/2010/wordprocessingGroup" xmlns:wpi="http://schemas.microsoft.com/office/word/2010/wordprocessingInk" xmlns:wne="http://schemas.microsoft.com/office/word/2006/wordml" xmlns:wps="http://schemas.microsoft.com/office/word/2010/wordprocessingShape" mc:Ignorable="w14 w15 w16se w16cid w16 w16cex w16sdtdh wp14">
+<w:ftr xmlns:wpc="http://schemas.microsoft.com/office/word/2010/wordprocessingCanvas" xmlns:cx="http://schemas.microsoft.com/office/drawing/2014/chartex" xmlns:cx1="http://schemas.microsoft.com/office/drawing/2015/9/8/chartex" xmlns:cx2="http://schemas.microsoft.com/office/drawing/2015/10/21/chartex" xmlns:cx3="http://schemas.microsoft.com/office/drawing/2016/5/9/chartex" xmlns:cx4="http://schemas.microsoft.com/office/drawing/2016/5/10/chartex" xmlns:cx5="http://schemas.microsoft.com/office/drawing/2016/5/11/chartex" xmlns:cx6="http://schemas.microsoft.com/office/drawing/2016/5/12/chartex" xmlns:cx7="http://schemas.microsoft.com/office/drawing/2016/5/13/chartex" xmlns:cx8="http://schemas.microsoft.com/office/drawing/2016/5/14/chartex" xmlns:mc="http://schemas.openxmlformats.org/markup-compatibility/2006" xmlns:aink="http://schemas.microsoft.com/office/drawing/2016/ink" xmlns:am3d="http://schemas.microsoft.com/office/drawing/2017/model3d" xmlns:o="urn:schemas-microsoft-com:office:office" xmlns:oel="http://schemas.microsoft.com/office/2019/extlst" xmlns:r="http://schemas.openxmlformats.org/officeDocument/2006/relationships" xmlns:m="http://schemas.openxmlformats.org/officeDocument/2006/math" xmlns:v="urn:schemas-microsoft-com:vml" xmlns:wp14="http://schemas.microsoft.com/office/word/2010/wordprocessingDrawing" xmlns:wp="http://schemas.openxmlformats.org/drawingml/2006/wordprocessingDrawing" xmlns:w10="urn:schemas-microsoft-com:office:word" xmlns:w="http://schemas.openxmlformats.org/wordprocessingml/2006/main" xmlns:w14="http://schemas.microsoft.com/office/word/2010/wordml" xmlns:w15="http://schemas.microsoft.com/office/word/2012/wordml" xmlns:w16cex="http://schemas.microsoft.com/office/word/2018/wordml/cex" xmlns:w16cid="http://schemas.microsoft.com/office/word/2016/wordml/cid" xmlns:w16="http://schemas.microsoft.com/office/word/2018/wordml" xmlns:w16du="http://schemas.microsoft.com/office/word/2023/wordml/word16du" xmlns:w16sdtdh="http://schemas.microsoft.com/office/word/2020/wordml/sdtdatahash" xmlns:w16se="http://schemas.microsoft.com/office/word/2015/wordml/symex" xmlns:wpg="http://schemas.microsoft.com/office/word/2010/wordprocessingGroup" xmlns:wpi="http://schemas.microsoft.com/office/word/2010/wordprocessingInk" xmlns:wne="http://schemas.microsoft.com/office/word/2006/wordml" xmlns:wps="http://schemas.microsoft.com/office/word/2010/wordprocessingShape" mc:Ignorable="w14 w15 w16se w16cid w16 w16cex w16sdtdh w16du wp14">
   <w:p>
     <w:pPr>
       <w:pStyle w:val="Footer"/>
@@ -62,7 +62,7 @@
 </file>
 
 <file path=word/footer3.xml><?xml version="1.0" encoding="utf-8"?>
-<w:ftr xmlns:wpc="http://schemas.microsoft.com/office/word/2010/wordprocessingCanvas" xmlns:cx="http://schemas.microsoft.com/office/drawing/2014/chartex" xmlns:cx1="http://schemas.microsoft.com/office/drawing/2015/9/8/chartex" xmlns:cx2="http://schemas.microsoft.com/office/drawing/2015/10/21/chartex" xmlns:cx3="http://schemas.microsoft.com/office/drawing/2016/5/9/chartex" xmlns:cx4="http://schemas.microsoft.com/office/drawing/2016/5/10/chartex" xmlns:cx5="http://schemas.microsoft.com/office/drawing/2016/5/11/chartex" xmlns:cx6="http://schemas.microsoft.com/office/drawing/2016/5/12/chartex" xmlns:cx7="http://schemas.microsoft.com/office/drawing/2016/5/13/chartex" xmlns:cx8="http://schemas.microsoft.com/office/drawing/2016/5/14/chartex" xmlns:mc="http://schemas.openxmlformats.org/markup-compatibility/2006" xmlns:aink="http://schemas.microsoft.com/office/drawing/2016/ink" xmlns:am3d="http://schemas.microsoft.com/office/drawing/2017/model3d" xmlns:o="urn:schemas-microsoft-com:office:office" xmlns:oel="http://schemas.microsoft.com/office/2019/extlst" xmlns:r="http://schemas.openxmlformats.org/officeDocument/2006/relationships" xmlns:m="http://schemas.openxmlformats.org/officeDocument/2006/math" xmlns:v="urn:schemas-microsoft-com:vml" xmlns:wp14="http://schemas.microsoft.com/office/word/2010/wordprocessingDrawing" xmlns:wp="http://schemas.openxmlformats.org/drawingml/2006/wordprocessingDrawing" xmlns:w10="urn:schemas-microsoft-com:office:word" xmlns:w="http://schemas.openxmlformats.org/wordprocessingml/2006/main" xmlns:w14="http://schemas.microsoft.com/office/word/2010/wordml" xmlns:w15="http://schemas.microsoft.com/office/word/2012/wordml" xmlns:w16cex="http://schemas.microsoft.com/office/word/2018/wordml/cex" xmlns:w16cid="http://schemas.microsoft.com/office/word/2016/wordml/cid" xmlns:w16="http://schemas.microsoft.com/office/word/2018/wordml" xmlns:w16sdtdh="http://schemas.microsoft.com/office/word/2020/wordml/sdtdatahash" xmlns:w16se="http://schemas.microsoft.com/office/word/2015/wordml/symex" xmlns:wpg="http://schemas.microsoft.com/office/word/2010/wordprocessingGroup" xmlns:wpi="http://schemas.microsoft.com/office/word/2010/wordprocessingInk" xmlns:wne="http://schemas.microsoft.com/office/word/2006/wordml" xmlns:wps="http://schemas.microsoft.com/office/word/2010/wordprocessingShape" mc:Ignorable="w14 w15 w16se w16cid w16 w16cex w16sdtdh wp14">
+<w:ftr xmlns:wpc="http://schemas.microsoft.com/office/word/2010/wordprocessingCanvas" xmlns:cx="http://schemas.microsoft.com/office/drawing/2014/chartex" xmlns:cx1="http://schemas.microsoft.com/office/drawing/2015/9/8/chartex" xmlns:cx2="http://schemas.microsoft.com/office/drawing/2015/10/21/chartex" xmlns:cx3="http://schemas.microsoft.com/office/drawing/2016/5/9/chartex" xmlns:cx4="http://schemas.microsoft.com/office/drawing/2016/5/10/chartex" xmlns:cx5="http://schemas.microsoft.com/office/drawing/2016/5/11/chartex" xmlns:cx6="http://schemas.microsoft.com/office/drawing/2016/5/12/chartex" xmlns:cx7="http://schemas.microsoft.com/office/drawing/2016/5/13/chartex" xmlns:cx8="http://schemas.microsoft.com/office/drawing/2016/5/14/chartex" xmlns:mc="http://schemas.openxmlformats.org/markup-compatibility/2006" xmlns:aink="http://schemas.microsoft.com/office/drawing/2016/ink" xmlns:am3d="http://schemas.microsoft.com/office/drawing/2017/model3d" xmlns:o="urn:schemas-microsoft-com:office:office" xmlns:oel="http://schemas.microsoft.com/office/2019/extlst" xmlns:r="http://schemas.openxmlformats.org/officeDocument/2006/relationships" xmlns:m="http://schemas.openxmlformats.org/officeDocument/2006/math" xmlns:v="urn:schemas-microsoft-com:vml" xmlns:wp14="http://schemas.microsoft.com/office/word/2010/wordprocessingDrawing" xmlns:wp="http://schemas.openxmlformats.org/drawingml/2006/wordprocessingDrawing" xmlns:w10="urn:schemas-microsoft-com:office:word" xmlns:w="http://schemas.openxmlformats.org/wordprocessingml/2006/main" xmlns:w14="http://schemas.microsoft.com/office/word/2010/wordml" xmlns:w15="http://schemas.microsoft.com/office/word/2012/wordml" xmlns:w16cex="http://schemas.microsoft.com/office/word/2018/wordml/cex" xmlns:w16cid="http://schemas.microsoft.com/office/word/2016/wordml/cid" xmlns:w16="http://schemas.microsoft.com/office/word/2018/wordml" xmlns:w16du="http://schemas.microsoft.com/office/word/2023/wordml/word16du" xmlns:w16sdtdh="http://schemas.microsoft.com/office/word/2020/wordml/sdtdatahash" xmlns:w16se="http://schemas.microsoft.com/office/word/2015/wordml/symex" xmlns:wpg="http://schemas.microsoft.com/office/word/2010/wordprocessingGroup" xmlns:wpi="http://schemas.microsoft.com/office/word/2010/wordprocessingInk" xmlns:wne="http://schemas.microsoft.com/office/word/2006/wordml" xmlns:wps="http://schemas.microsoft.com/office/word/2010/wordprocessingShape" mc:Ignorable="w14 w15 w16se w16cid w16 w16cex w16sdtdh w16du wp14">
   <w:p>
     <w:pPr>
       <w:pStyle w:val="Footer"/>
@@ -72,7 +72,7 @@
 </file>
 
 <file path=word/footnotes.xml><?xml version="1.0" encoding="utf-8"?>
-<w:footnotes xmlns:wpc="http://schemas.microsoft.com/office/word/2010/wordprocessingCanvas" xmlns:cx="http://schemas.microsoft.com/office/drawing/2014/chartex" xmlns:cx1="http://schemas.microsoft.com/office/drawing/2015/9/8/chartex" xmlns:cx2="http://schemas.microsoft.com/office/drawing/2015/10/21/chartex" xmlns:cx3="http://schemas.microsoft.com/office/drawing/2016/5/9/chartex" xmlns:cx4="http://schemas.microsoft.com/office/drawing/2016/5/10/chartex" xmlns:cx5="http://schemas.microsoft.com/office/drawing/2016/5/11/chartex" xmlns:cx6="http://schemas.microsoft.com/office/drawing/2016/5/12/chartex" xmlns:cx7="http://schemas.microsoft.com/office/drawing/2016/5/13/chartex" xmlns:cx8="http://schemas.microsoft.com/office/drawing/2016/5/14/chartex" xmlns:mc="http://schemas.openxmlformats.org/markup-compatibility/2006" xmlns:aink="http://schemas.microsoft.com/office/drawing/2016/ink" xmlns:am3d="http://schemas.microsoft.com/office/drawing/2017/model3d" xmlns:o="urn:schemas-microsoft-com:office:office" xmlns:oel="http://schemas.microsoft.com/office/2019/extlst" xmlns:r="http://schemas.openxmlformats.org/officeDocument/2006/relationships" xmlns:m="http://schemas.openxmlformats.org/officeDocument/2006/math" xmlns:v="urn:schemas-microsoft-com:vml" xmlns:wp14="http://schemas.microsoft.com/office/word/2010/wordprocessingDrawing" xmlns:wp="http://schemas.openxmlformats.org/drawingml/2006/wordprocessingDrawing" xmlns:w10="urn:schemas-microsoft-com:office:word" xmlns:w="http://schemas.openxmlformats.org/wordprocessingml/2006/main" xmlns:w14="http://schemas.microsoft.com/office/word/2010/wordml" xmlns:w15="http://schemas.microsoft.com/office/word/2012/wordml" xmlns:w16cex="http://schemas.microsoft.com/office/word/2018/wordml/cex" xmlns:w16cid="http://schemas.microsoft.com/office/word/2016/wordml/cid" xmlns:w16="http://schemas.microsoft.com/office/word/2018/wordml" xmlns:w16sdtdh="http://schemas.microsoft.com/office/word/2020/wordml/sdtdatahash" xmlns:w16se="http://schemas.microsoft.com/office/word/2015/wordml/symex" xmlns:wpg="http://schemas.microsoft.com/office/word/2010/wordprocessingGroup" xmlns:wpi="http://schemas.microsoft.com/office/word/2010/wordprocessingInk" xmlns:wne="http://schemas.microsoft.com/office/word/2006/wordml" xmlns:wps="http://schemas.microsoft.com/office/word/2010/wordprocessingShape" mc:Ignorable="w14 w15 w16se w16cid w16 w16cex w16sdtdh wp14">
+<w:footnotes xmlns:wpc="http://schemas.microsoft.com/office/word/2010/wordprocessingCanvas" xmlns:cx="http://schemas.microsoft.com/office/drawing/2014/chartex" xmlns:cx1="http://schemas.microsoft.com/office/drawing/2015/9/8/chartex" xmlns:cx2="http://schemas.microsoft.com/office/drawing/2015/10/21/chartex" xmlns:cx3="http://schemas.microsoft.com/office/drawing/2016/5/9/chartex" xmlns:cx4="http://schemas.microsoft.com/office/drawing/2016/5/10/chartex" xmlns:cx5="http://schemas.microsoft.com/office/drawing/2016/5/11/chartex" xmlns:cx6="http://schemas.microsoft.com/office/drawing/2016/5/12/chartex" xmlns:cx7="http://schemas.microsoft.com/office/drawing/2016/5/13/chartex" xmlns:cx8="http://schemas.microsoft.com/office/drawing/2016/5/14/chartex" xmlns:mc="http://schemas.openxmlformats.org/markup-compatibility/2006" xmlns:aink="http://schemas.microsoft.com/office/drawing/2016/ink" xmlns:am3d="http://schemas.microsoft.com/office/drawing/2017/model3d" xmlns:o="urn:schemas-microsoft-com:office:office" xmlns:oel="http://schemas.microsoft.com/office/2019/extlst" xmlns:r="http://schemas.openxmlformats.org/officeDocument/2006/relationships" xmlns:m="http://schemas.openxmlformats.org/officeDocument/2006/math" xmlns:v="urn:schemas-microsoft-com:vml" xmlns:wp14="http://schemas.microsoft.com/office/word/2010/wordprocessingDrawing" xmlns:wp="http://schemas.openxmlformats.org/drawingml/2006/wordprocessingDrawing" xmlns:w10="urn:schemas-microsoft-com:office:word" xmlns:w="http://schemas.openxmlformats.org/wordprocessingml/2006/main" xmlns:w14="http://schemas.microsoft.com/office/word/2010/wordml" xmlns:w15="http://schemas.microsoft.com/office/word/2012/wordml" xmlns:w16cex="http://schemas.microsoft.com/office/word/2018/wordml/cex" xmlns:w16cid="http://schemas.microsoft.com/office/word/2016/wordml/cid" xmlns:w16="http://schemas.microsoft.com/office/word/2018/wordml" xmlns:w16du="http://schemas.microsoft.com/office/word/2023/wordml/word16du" xmlns:w16sdtdh="http://schemas.microsoft.com/office/word/2020/wordml/sdtdatahash" xmlns:w16se="http://schemas.microsoft.com/office/word/2015/wordml/symex" xmlns:wpg="http://schemas.microsoft.com/office/word/2010/wordprocessingGroup" xmlns:wpi="http://schemas.microsoft.com/office/word/2010/wordprocessingInk" xmlns:wne="http://schemas.microsoft.com/office/word/2006/wordml" xmlns:wps="http://schemas.microsoft.com/office/word/2010/wordprocessingShape" mc:Ignorable="w14 w15 w16se w16cid w16 w16cex w16sdtdh w16du wp14">
   <w:footnote w:type="separator" w:id="-1">
     <w:p>
       <w:r>
@@ -91,7 +91,7 @@
 </file>
 
 <file path=word/header1.xml><?xml version="1.0" encoding="utf-8"?>
-<w:hdr xmlns:wpc="http://schemas.microsoft.com/office/word/2010/wordprocessingCanvas" xmlns:cx="http://schemas.microsoft.com/office/drawing/2014/chartex" xmlns:cx1="http://schemas.microsoft.com/office/drawing/2015/9/8/chartex" xmlns:cx2="http://schemas.microsoft.com/office/drawing/2015/10/21/chartex" xmlns:cx3="http://schemas.microsoft.com/office/drawing/2016/5/9/chartex" xmlns:cx4="http://schemas.microsoft.com/office/drawing/2016/5/10/chartex" xmlns:cx5="http://schemas.microsoft.com/office/drawing/2016/5/11/chartex" xmlns:cx6="http://schemas.microsoft.com/office/drawing/2016/5/12/chartex" xmlns:cx7="http://schemas.microsoft.com/office/drawing/2016/5/13/chartex" xmlns:cx8="http://schemas.microsoft.com/office/drawing/2016/5/14/chartex" xmlns:mc="http://schemas.openxmlformats.org/markup-compatibility/2006" xmlns:aink="http://schemas.microsoft.com/office/drawing/2016/ink" xmlns:am3d="http://schemas.microsoft.com/office/drawing/2017/model3d" xmlns:o="urn:schemas-microsoft-com:office:office" xmlns:oel="http://schemas.microsoft.com/office/2019/extlst" xmlns:r="http://schemas.openxmlformats.org/officeDocument/2006/relationships" xmlns:m="http://schemas.openxmlformats.org/officeDocument/2006/math" xmlns:v="urn:schemas-microsoft-com:vml" xmlns:wp14="http://schemas.microsoft.com/office/word/2010/wordprocessingDrawing" xmlns:wp="http://schemas.openxmlformats.org/drawingml/2006/wordprocessingDrawing" xmlns:w10="urn:schemas-microsoft-com:office:word" xmlns:w="http://schemas.openxmlformats.org/wordprocessingml/2006/main" xmlns:w14="http://schemas.microsoft.com/office/word/2010/wordml" xmlns:w15="http://schemas.microsoft.com/office/word/2012/wordml" xmlns:w16cex="http://schemas.microsoft.com/office/word/2018/wordml/cex" xmlns:w16cid="http://schemas.microsoft.com/office/word/2016/wordml/cid" xmlns:w16="http://schemas.microsoft.com/office/word/2018/wordml" xmlns:w16sdtdh="http://schemas.microsoft.com/office/word/2020/wordml/sdtdatahash" xmlns:w16se="http://schemas.microsoft.com/office/word/2015/wordml/symex" xmlns:wpg="http://schemas.microsoft.com/office/word/2010/wordprocessingGroup" xmlns:wpi="http://schemas.microsoft.com/office/word/2010/wordprocessingInk" xmlns:wne="http://schemas.microsoft.com/office/word/2006/wordml" xmlns:wps="http://schemas.microsoft.com/office/word/2010/wordprocessingShape" mc:Ignorable="w14 w15 w16se w16cid w16 w16cex w16sdtdh wp14">
+<w:hdr xmlns:wpc="http://schemas.microsoft.com/office/word/2010/wordprocessingCanvas" xmlns:cx="http://schemas.microsoft.com/office/drawing/2014/chartex" xmlns:cx1="http://schemas.microsoft.com/office/drawing/2015/9/8/chartex" xmlns:cx2="http://schemas.microsoft.com/office/drawing/2015/10/21/chartex" xmlns:cx3="http://schemas.microsoft.com/office/drawing/2016/5/9/chartex" xmlns:cx4="http://schemas.microsoft.com/office/drawing/2016/5/10/chartex" xmlns:cx5="http://schemas.microsoft.com/office/drawing/2016/5/11/chartex" xmlns:cx6="http://schemas.microsoft.com/office/drawing/2016/5/12/chartex" xmlns:cx7="http://schemas.microsoft.com/office/drawing/2016/5/13/chartex" xmlns:cx8="http://schemas.microsoft.com/office/drawing/2016/5/14/chartex" xmlns:mc="http://schemas.openxmlformats.org/markup-compatibility/2006" xmlns:aink="http://schemas.microsoft.com/office/drawing/2016/ink" xmlns:am3d="http://schemas.microsoft.com/office/drawing/2017/model3d" xmlns:o="urn:schemas-microsoft-com:office:office" xmlns:oel="http://schemas.microsoft.com/office/2019/extlst" xmlns:r="http://schemas.openxmlformats.org/officeDocument/2006/relationships" xmlns:m="http://schemas.openxmlformats.org/officeDocument/2006/math" xmlns:v="urn:schemas-microsoft-com:vml" xmlns:wp14="http://schemas.microsoft.com/office/word/2010/wordprocessingDrawing" xmlns:wp="http://schemas.openxmlformats.org/drawingml/2006/wordprocessingDrawing" xmlns:w10="urn:schemas-microsoft-com:office:word" xmlns:w="http://schemas.openxmlformats.org/wordprocessingml/2006/main" xmlns:w14="http://schemas.microsoft.com/office/word/2010/wordml" xmlns:w15="http://schemas.microsoft.com/office/word/2012/wordml" xmlns:w16cex="http://schemas.microsoft.com/office/word/2018/wordml/cex" xmlns:w16cid="http://schemas.microsoft.com/office/word/2016/wordml/cid" xmlns:w16="http://schemas.microsoft.com/office/word/2018/wordml" xmlns:w16du="http://schemas.microsoft.com/office/word/2023/wordml/word16du" xmlns:w16sdtdh="http://schemas.microsoft.com/office/word/2020/wordml/sdtdatahash" xmlns:w16se="http://schemas.microsoft.com/office/word/2015/wordml/symex" xmlns:wpg="http://schemas.microsoft.com/office/word/2010/wordprocessingGroup" xmlns:wpi="http://schemas.microsoft.com/office/word/2010/wordprocessingInk" xmlns:wne="http://schemas.microsoft.com/office/word/2006/wordml" xmlns:wps="http://schemas.microsoft.com/office/word/2010/wordprocessingShape" mc:Ignorable="w14 w15 w16se w16cid w16 w16cex w16sdtdh w16du wp14">
   <w:p>
     <w:pPr>
       <w:pStyle w:val="Header"/>
@@ -101,7 +101,7 @@
 </file>
 
 <file path=word/header2.xml><?xml version="1.0" encoding="utf-8"?>
-<w:hdr xmlns:wpc="http://schemas.microsoft.com/office/word/2010/wordprocessingCanvas" xmlns:cx="http://schemas.microsoft.com/office/drawing/2014/chartex" xmlns:cx1="http://schemas.microsoft.com/office/drawing/2015/9/8/chartex" xmlns:cx2="http://schemas.microsoft.com/office/drawing/2015/10/21/chartex" xmlns:cx3="http://schemas.microsoft.com/office/drawing/2016/5/9/chartex" xmlns:cx4="http://schemas.microsoft.com/office/drawing/2016/5/10/chartex" xmlns:cx5="http://schemas.microsoft.com/office/drawing/2016/5/11/chartex" xmlns:cx6="http://schemas.microsoft.com/office/drawing/2016/5/12/chartex" xmlns:cx7="http://schemas.microsoft.com/office/drawing/2016/5/13/chartex" xmlns:cx8="http://schemas.microsoft.com/office/drawing/2016/5/14/chartex" xmlns:mc="http://schemas.openxmlformats.org/markup-compatibility/2006" xmlns:aink="http://schemas.microsoft.com/office/drawing/2016/ink" xmlns:am3d="http://schemas.microsoft.com/office/drawing/2017/model3d" xmlns:o="urn:schemas-microsoft-com:office:office" xmlns:oel="http://schemas.microsoft.com/office/2019/extlst" xmlns:r="http://schemas.openxmlformats.org/officeDocument/2006/relationships" xmlns:m="http://schemas.openxmlformats.org/officeDocument/2006/math" xmlns:v="urn:schemas-microsoft-com:vml" xmlns:wp14="http://schemas.microsoft.com/office/word/2010/wordprocessingDrawing" xmlns:wp="http://schemas.openxmlformats.org/drawingml/2006/wordprocessingDrawing" xmlns:w10="urn:schemas-microsoft-com:office:word" xmlns:w="http://schemas.openxmlformats.org/wordprocessingml/2006/main" xmlns:w14="http://schemas.microsoft.com/office/word/2010/wordml" xmlns:w15="http://schemas.microsoft.com/office/word/2012/wordml" xmlns:w16cex="http://schemas.microsoft.com/office/word/2018/wordml/cex" xmlns:w16cid="http://schemas.microsoft.com/office/word/2016/wordml/cid" xmlns:w16="http://schemas.microsoft.com/office/word/2018/wordml" xmlns:w16sdtdh="http://schemas.microsoft.com/office/word/2020/wordml/sdtdatahash" xmlns:w16se="http://schemas.microsoft.com/office/word/2015/wordml/symex" xmlns:wpg="http://schemas.microsoft.com/office/word/2010/wordprocessingGroup" xmlns:wpi="http://schemas.microsoft.com/office/word/2010/wordprocessingInk" xmlns:wne="http://schemas.microsoft.com/office/word/2006/wordml" xmlns:wps="http://schemas.microsoft.com/office/word/2010/wordprocessingShape" mc:Ignorable="w14 w15 w16se w16cid w16 w16cex w16sdtdh wp14">
+<w:hdr xmlns:wpc="http://schemas.microsoft.com/office/word/2010/wordprocessingCanvas" xmlns:cx="http://schemas.microsoft.com/office/drawing/2014/chartex" xmlns:cx1="http://schemas.microsoft.com/office/drawing/2015/9/8/chartex" xmlns:cx2="http://schemas.microsoft.com/office/drawing/2015/10/21/chartex" xmlns:cx3="http://schemas.microsoft.com/office/drawing/2016/5/9/chartex" xmlns:cx4="http://schemas.microsoft.com/office/drawing/2016/5/10/chartex" xmlns:cx5="http://schemas.microsoft.com/office/drawing/2016/5/11/chartex" xmlns:cx6="http://schemas.microsoft.com/office/drawing/2016/5/12/chartex" xmlns:cx7="http://schemas.microsoft.com/office/drawing/2016/5/13/chartex" xmlns:cx8="http://schemas.microsoft.com/office/drawing/2016/5/14/chartex" xmlns:mc="http://schemas.openxmlformats.org/markup-compatibility/2006" xmlns:aink="http://schemas.microsoft.com/office/drawing/2016/ink" xmlns:am3d="http://schemas.microsoft.com/office/drawing/2017/model3d" xmlns:o="urn:schemas-microsoft-com:office:office" xmlns:oel="http://schemas.microsoft.com/office/2019/extlst" xmlns:r="http://schemas.openxmlformats.org/officeDocument/2006/relationships" xmlns:m="http://schemas.openxmlformats.org/officeDocument/2006/math" xmlns:v="urn:schemas-microsoft-com:vml" xmlns:wp14="http://schemas.microsoft.com/office/word/2010/wordprocessingDrawing" xmlns:wp="http://schemas.openxmlformats.org/drawingml/2006/wordprocessingDrawing" xmlns:w10="urn:schemas-microsoft-com:office:word" xmlns:w="http://schemas.openxmlformats.org/wordprocessingml/2006/main" xmlns:w14="http://schemas.microsoft.com/office/word/2010/wordml" xmlns:w15="http://schemas.microsoft.com/office/word/2012/wordml" xmlns:w16cex="http://schemas.microsoft.com/office/word/2018/wordml/cex" xmlns:w16cid="http://schemas.microsoft.com/office/word/2016/wordml/cid" xmlns:w16="http://schemas.microsoft.com/office/word/2018/wordml" xmlns:w16du="http://schemas.microsoft.com/office/word/2023/wordml/word16du" xmlns:w16sdtdh="http://schemas.microsoft.com/office/word/2020/wordml/sdtdatahash" xmlns:w16se="http://schemas.microsoft.com/office/word/2015/wordml/symex" xmlns:wpg="http://schemas.microsoft.com/office/word/2010/wordprocessingGroup" xmlns:wpi="http://schemas.microsoft.com/office/word/2010/wordprocessingInk" xmlns:wne="http://schemas.microsoft.com/office/word/2006/wordml" xmlns:wps="http://schemas.microsoft.com/office/word/2010/wordprocessingShape" mc:Ignorable="w14 w15 w16se w16cid w16 w16cex w16sdtdh w16du wp14">
   <w:p>
     <w:pPr>
       <w:tabs>
@@ -163,7 +163,7 @@
 </file>
 
 <file path=word/header3.xml><?xml version="1.0" encoding="utf-8"?>
-<w:hdr xmlns:wpc="http://schemas.microsoft.com/office/word/2010/wordprocessingCanvas" xmlns:cx="http://schemas.microsoft.com/office/drawing/2014/chartex" xmlns:cx1="http://schemas.microsoft.com/office/drawing/2015/9/8/chartex" xmlns:cx2="http://schemas.microsoft.com/office/drawing/2015/10/21/chartex" xmlns:cx3="http://schemas.microsoft.com/office/drawing/2016/5/9/chartex" xmlns:cx4="http://schemas.microsoft.com/office/drawing/2016/5/10/chartex" xmlns:cx5="http://schemas.microsoft.com/office/drawing/2016/5/11/chartex" xmlns:cx6="http://schemas.microsoft.com/office/drawing/2016/5/12/chartex" xmlns:cx7="http://schemas.microsoft.com/office/drawing/2016/5/13/chartex" xmlns:cx8="http://schemas.microsoft.com/office/drawing/2016/5/14/chartex" xmlns:mc="http://schemas.openxmlformats.org/markup-compatibility/2006" xmlns:aink="http://schemas.microsoft.com/office/drawing/2016/ink" xmlns:am3d="http://schemas.microsoft.com/office/drawing/2017/model3d" xmlns:o="urn:schemas-microsoft-com:office:office" xmlns:oel="http://schemas.microsoft.com/office/2019/extlst" xmlns:r="http://schemas.openxmlformats.org/officeDocument/2006/relationships" xmlns:m="http://schemas.openxmlformats.org/officeDocument/2006/math" xmlns:v="urn:schemas-microsoft-com:vml" xmlns:wp14="http://schemas.microsoft.com/office/word/2010/wordprocessingDrawing" xmlns:wp="http://schemas.openxmlformats.org/drawingml/2006/wordprocessingDrawing" xmlns:w10="urn:schemas-microsoft-com:office:word" xmlns:w="http://schemas.openxmlformats.org/wordprocessingml/2006/main" xmlns:w14="http://schemas.microsoft.com/office/word/2010/wordml" xmlns:w15="http://schemas.microsoft.com/office/word/2012/wordml" xmlns:w16cex="http://schemas.microsoft.com/office/word/2018/wordml/cex" xmlns:w16cid="http://schemas.microsoft.com/office/word/2016/wordml/cid" xmlns:w16="http://schemas.microsoft.com/office/word/2018/wordml" xmlns:w16sdtdh="http://schemas.microsoft.com/office/word/2020/wordml/sdtdatahash" xmlns:w16se="http://schemas.microsoft.com/office/word/2015/wordml/symex" xmlns:wpg="http://schemas.microsoft.com/office/word/2010/wordprocessingGroup" xmlns:wpi="http://schemas.microsoft.com/office/word/2010/wordprocessingInk" xmlns:wne="http://schemas.microsoft.com/office/word/2006/wordml" xmlns:wps="http://schemas.microsoft.com/office/word/2010/wordprocessingShape" mc:Ignorable="w14 w15 w16se w16cid w16 w16cex w16sdtdh wp14">
+<w:hdr xmlns:wpc="http://schemas.microsoft.com/office/word/2010/wordprocessingCanvas" xmlns:cx="http://schemas.microsoft.com/office/drawing/2014/chartex" xmlns:cx1="http://schemas.microsoft.com/office/drawing/2015/9/8/chartex" xmlns:cx2="http://schemas.microsoft.com/office/drawing/2015/10/21/chartex" xmlns:cx3="http://schemas.microsoft.com/office/drawing/2016/5/9/chartex" xmlns:cx4="http://schemas.microsoft.com/office/drawing/2016/5/10/chartex" xmlns:cx5="http://schemas.microsoft.com/office/drawing/2016/5/11/chartex" xmlns:cx6="http://schemas.microsoft.com/office/drawing/2016/5/12/chartex" xmlns:cx7="http://schemas.microsoft.com/office/drawing/2016/5/13/chartex" xmlns:cx8="http://schemas.microsoft.com/office/drawing/2016/5/14/chartex" xmlns:mc="http://schemas.openxmlformats.org/markup-compatibility/2006" xmlns:aink="http://schemas.microsoft.com/office/drawing/2016/ink" xmlns:am3d="http://schemas.microsoft.com/office/drawing/2017/model3d" xmlns:o="urn:schemas-microsoft-com:office:office" xmlns:oel="http://schemas.microsoft.com/office/2019/extlst" xmlns:r="http://schemas.openxmlformats.org/officeDocument/2006/relationships" xmlns:m="http://schemas.openxmlformats.org/officeDocument/2006/math" xmlns:v="urn:schemas-microsoft-com:vml" xmlns:wp14="http://schemas.microsoft.com/office/word/2010/wordprocessingDrawing" xmlns:wp="http://schemas.openxmlformats.org/drawingml/2006/wordprocessingDrawing" xmlns:w10="urn:schemas-microsoft-com:office:word" xmlns:w="http://schemas.openxmlformats.org/wordprocessingml/2006/main" xmlns:w14="http://schemas.microsoft.com/office/word/2010/wordml" xmlns:w15="http://schemas.microsoft.com/office/word/2012/wordml" xmlns:w16cex="http://schemas.microsoft.com/office/word/2018/wordml/cex" xmlns:w16cid="http://schemas.microsoft.com/office/word/2016/wordml/cid" xmlns:w16="http://schemas.microsoft.com/office/word/2018/wordml" xmlns:w16du="http://schemas.microsoft.com/office/word/2023/wordml/word16du" xmlns:w16sdtdh="http://schemas.microsoft.com/office/word/2020/wordml/sdtdatahash" xmlns:w16se="http://schemas.microsoft.com/office/word/2015/wordml/symex" xmlns:wpg="http://schemas.microsoft.com/office/word/2010/wordprocessingGroup" xmlns:wpi="http://schemas.microsoft.com/office/word/2010/wordprocessingInk" xmlns:wne="http://schemas.microsoft.com/office/word/2006/wordml" xmlns:wps="http://schemas.microsoft.com/office/word/2010/wordprocessingShape" mc:Ignorable="w14 w15 w16se w16cid w16 w16cex w16sdtdh w16du wp14">
   <w:p>
     <w:pPr>
       <w:pStyle w:val="Header"/>
@@ -173,7 +173,7 @@
 </file>
 
 <file path=word/numbering.xml><?xml version="1.0" encoding="utf-8"?>
-<w:numbering xmlns:wpc="http://schemas.microsoft.com/office/word/2010/wordprocessingCanvas" xmlns:cx="http://schemas.microsoft.com/office/drawing/2014/chartex" xmlns:cx1="http://schemas.microsoft.com/office/drawing/2015/9/8/chartex" xmlns:cx2="http://schemas.microsoft.com/office/drawing/2015/10/21/chartex" xmlns:cx3="http://schemas.microsoft.com/office/drawing/2016/5/9/chartex" xmlns:cx4="http://schemas.microsoft.com/office/drawing/2016/5/10/chartex" xmlns:cx5="http://schemas.microsoft.com/office/drawing/2016/5/11/chartex" xmlns:cx6="http://schemas.microsoft.com/office/drawing/2016/5/12/chartex" xmlns:cx7="http://schemas.microsoft.com/office/drawing/2016/5/13/chartex" xmlns:cx8="http://schemas.microsoft.com/office/drawing/2016/5/14/chartex" xmlns:mc="http://schemas.openxmlformats.org/markup-compatibility/2006" xmlns:aink="http://schemas.microsoft.com/office/drawing/2016/ink" xmlns:am3d="http://schemas.microsoft.com/office/drawing/2017/model3d" xmlns:o="urn:schemas-microsoft-com:office:office" xmlns:oel="http://schemas.microsoft.com/office/2019/extlst" xmlns:r="http://schemas.openxmlformats.org/officeDocument/2006/relationships" xmlns:m="http://schemas.openxmlformats.org/officeDocument/2006/math" xmlns:v="urn:schemas-microsoft-com:vml" xmlns:wp14="http://schemas.microsoft.com/office/word/2010/wordprocessingDrawing" xmlns:wp="http://schemas.openxmlformats.org/drawingml/2006/wordprocessingDrawing" xmlns:w10="urn:schemas-microsoft-com:office:word" xmlns:w="http://schemas.openxmlformats.org/wordprocessingml/2006/main" xmlns:w14="http://schemas.microsoft.com/office/word/2010/wordml" xmlns:w15="http://schemas.microsoft.com/office/word/2012/wordml" xmlns:w16cex="http://schemas.microsoft.com/office/word/2018/wordml/cex" xmlns:w16cid="http://schemas.microsoft.com/office/word/2016/wordml/cid" xmlns:w16="http://schemas.microsoft.com/office/word/2018/wordml" xmlns:w16sdtdh="http://schemas.microsoft.com/office/word/2020/wordml/sdtdatahash" xmlns:w16se="http://schemas.microsoft.com/office/word/2015/wordml/symex" xmlns:wpg="http://schemas.microsoft.com/office/word/2010/wordprocessingGroup" xmlns:wpi="http://schemas.microsoft.com/office/word/2010/wordprocessingInk" xmlns:wne="http://schemas.microsoft.com/office/word/2006/wordml" xmlns:wps="http://schemas.microsoft.com/office/word/2010/wordprocessingShape" mc:Ignorable="w14 w15 w16se w16cid w16 w16cex w16sdtdh wp14">
+<w:numbering xmlns:wpc="http://schemas.microsoft.com/office/word/2010/wordprocessingCanvas" xmlns:cx="http://schemas.microsoft.com/office/drawing/2014/chartex" xmlns:cx1="http://schemas.microsoft.com/office/drawing/2015/9/8/chartex" xmlns:cx2="http://schemas.microsoft.com/office/drawing/2015/10/21/chartex" xmlns:cx3="http://schemas.microsoft.com/office/drawing/2016/5/9/chartex" xmlns:cx4="http://schemas.microsoft.com/office/drawing/2016/5/10/chartex" xmlns:cx5="http://schemas.microsoft.com/office/drawing/2016/5/11/chartex" xmlns:cx6="http://schemas.microsoft.com/office/drawing/2016/5/12/chartex" xmlns:cx7="http://schemas.microsoft.com/office/drawing/2016/5/13/chartex" xmlns:cx8="http://schemas.microsoft.com/office/drawing/2016/5/14/chartex" xmlns:mc="http://schemas.openxmlformats.org/markup-compatibility/2006" xmlns:aink="http://schemas.microsoft.com/office/drawing/2016/ink" xmlns:am3d="http://schemas.microsoft.com/office/drawing/2017/model3d" xmlns:o="urn:schemas-microsoft-com:office:office" xmlns:oel="http://schemas.microsoft.com/office/2019/extlst" xmlns:r="http://schemas.openxmlformats.org/officeDocument/2006/relationships" xmlns:m="http://schemas.openxmlformats.org/officeDocument/2006/math" xmlns:v="urn:schemas-microsoft-com:vml" xmlns:wp14="http://schemas.microsoft.com/office/word/2010/wordprocessingDrawing" xmlns:wp="http://schemas.openxmlformats.org/drawingml/2006/wordprocessingDrawing" xmlns:w10="urn:schemas-microsoft-com:office:word" xmlns:w="http://schemas.openxmlformats.org/wordprocessingml/2006/main" xmlns:w14="http://schemas.microsoft.com/office/word/2010/wordml" xmlns:w15="http://schemas.microsoft.com/office/word/2012/wordml" xmlns:w16cex="http://schemas.microsoft.com/office/word/2018/wordml/cex" xmlns:w16cid="http://schemas.microsoft.com/office/word/2016/wordml/cid" xmlns:w16="http://schemas.microsoft.com/office/word/2018/wordml" xmlns:w16du="http://schemas.microsoft.com/office/word/2023/wordml/word16du" xmlns:w16sdtdh="http://schemas.microsoft.com/office/word/2020/wordml/sdtdatahash" xmlns:w16se="http://schemas.microsoft.com/office/word/2015/wordml/symex" xmlns:wpg="http://schemas.microsoft.com/office/word/2010/wordprocessingGroup" xmlns:wpi="http://schemas.microsoft.com/office/word/2010/wordprocessingInk" xmlns:wne="http://schemas.microsoft.com/office/word/2006/wordml" xmlns:wps="http://schemas.microsoft.com/office/word/2010/wordprocessingShape" mc:Ignorable="w14 w15 w16se w16cid w16 w16cex w16sdtdh w16du wp14">
   <w:abstractNum w:abstractNumId="0" w15:restartNumberingAfterBreak="0">
     <w:nsid w:val="FFFFFF7C"/>
     <w:multiLevelType w:val="singleLevel"/>
@@ -517,7 +517,7 @@
 </file>
 
 <file path=word/styles.xml><?xml version="1.0" encoding="utf-8"?>
-<w:styles xmlns:mc="http://schemas.openxmlformats.org/markup-compatibility/2006" xmlns:r="http://schemas.openxmlformats.org/officeDocument/2006/relationships" xmlns:w="http://schemas.openxmlformats.org/wordprocessingml/2006/main" xmlns:w14="http://schemas.microsoft.com/office/word/2010/wordml" xmlns:w15="http://schemas.microsoft.com/office/word/2012/wordml" xmlns:w16cex="http://schemas.microsoft.com/office/word/2018/wordml/cex" xmlns:w16cid="http://schemas.microsoft.com/office/word/2016/wordml/cid" xmlns:w16="http://schemas.microsoft.com/office/word/2018/wordml" xmlns:w16sdtdh="http://schemas.microsoft.com/office/word/2020/wordml/sdtdatahash" xmlns:w16se="http://schemas.microsoft.com/office/word/2015/wordml/symex" mc:Ignorable="w14 w15 w16se w16cid w16 w16cex w16sdtdh">
+<w:styles xmlns:mc="http://schemas.openxmlformats.org/markup-compatibility/2006" xmlns:r="http://schemas.openxmlformats.org/officeDocument/2006/relationships" xmlns:w="http://schemas.openxmlformats.org/wordprocessingml/2006/main" xmlns:w14="http://schemas.microsoft.com/office/word/2010/wordml" xmlns:w15="http://schemas.microsoft.com/office/word/2012/wordml" xmlns:w16cex="http://schemas.microsoft.com/office/word/2018/wordml/cex" xmlns:w16cid="http://schemas.microsoft.com/office/word/2016/wordml/cid" xmlns:w16="http://schemas.microsoft.com/office/word/2018/wordml" xmlns:w16du="http://schemas.microsoft.com/office/word/2023/wordml/word16du" xmlns:w16sdtdh="http://schemas.microsoft.com/office/word/2020/wordml/sdtdatahash" xmlns:w16se="http://schemas.microsoft.com/office/word/2015/wordml/symex" mc:Ignorable="w14 w15 w16se w16cid w16 w16cex w16sdtdh w16du">
   <w:docDefaults>
     <w:rPrDefault>
       <w:rPr>
@@ -1977,7 +1977,10 @@
     <w:basedOn w:val="Abstract"/>
     <w:link w:val="AbstractFirstParagraphChar"/>
     <w:qFormat/>
-    <w:rsid w:val="003D73FF"/>
+    <w:rsid w:val="00EA7B31"/>
+    <w:pPr>
+      <w:ind w:firstLine="0"/>
+    </w:pPr>
   </w:style>
   <w:style w:type="character" w:customStyle="1" w:styleId="AbstractChar">
     <w:name w:val="Abstract Char"/>
@@ -1992,7 +1995,7 @@
     <w:name w:val="AbstractFirstParagraph Char"/>
     <w:basedOn w:val="AbstractChar"/>
     <w:link w:val="AbstractFirstParagraph"/>
-    <w:rsid w:val="003D73FF"/>
+    <w:rsid w:val="00EA7B31"/>
     <w:rPr>
       <w:szCs w:val="20"/>
     </w:rPr>
@@ -2001,7 +2004,7 @@
 </file>
 
 <file path=word/glossary/document.xml><?xml version="1.0" encoding="utf-8"?>
-<w:glossaryDocument xmlns:wpc="http://schemas.microsoft.com/office/word/2010/wordprocessingCanvas" xmlns:cx="http://schemas.microsoft.com/office/drawing/2014/chartex" xmlns:cx1="http://schemas.microsoft.com/office/drawing/2015/9/8/chartex" xmlns:cx2="http://schemas.microsoft.com/office/drawing/2015/10/21/chartex" xmlns:cx3="http://schemas.microsoft.com/office/drawing/2016/5/9/chartex" xmlns:cx4="http://schemas.microsoft.com/office/drawing/2016/5/10/chartex" xmlns:cx5="http://schemas.microsoft.com/office/drawing/2016/5/11/chartex" xmlns:cx6="http://schemas.microsoft.com/office/drawing/2016/5/12/chartex" xmlns:cx7="http://schemas.microsoft.com/office/drawing/2016/5/13/chartex" xmlns:cx8="http://schemas.microsoft.com/office/drawing/2016/5/14/chartex" xmlns:mc="http://schemas.openxmlformats.org/markup-compatibility/2006" xmlns:aink="http://schemas.microsoft.com/office/drawing/2016/ink" xmlns:am3d="http://schemas.microsoft.com/office/drawing/2017/model3d" xmlns:o="urn:schemas-microsoft-com:office:office" xmlns:oel="http://schemas.microsoft.com/office/2019/extlst" xmlns:r="http://schemas.openxmlformats.org/officeDocument/2006/relationships" xmlns:m="http://schemas.openxmlformats.org/officeDocument/2006/math" xmlns:v="urn:schemas-microsoft-com:vml" xmlns:wp14="http://schemas.microsoft.com/office/word/2010/wordprocessingDrawing" xmlns:wp="http://schemas.openxmlformats.org/drawingml/2006/wordprocessingDrawing" xmlns:w10="urn:schemas-microsoft-com:office:word" xmlns:w="http://schemas.openxmlformats.org/wordprocessingml/2006/main" xmlns:w14="http://schemas.microsoft.com/office/word/2010/wordml" xmlns:w15="http://schemas.microsoft.com/office/word/2012/wordml" xmlns:w16cex="http://schemas.microsoft.com/office/word/2018/wordml/cex" xmlns:w16cid="http://schemas.microsoft.com/office/word/2016/wordml/cid" xmlns:w16="http://schemas.microsoft.com/office/word/2018/wordml" xmlns:w16sdtdh="http://schemas.microsoft.com/office/word/2020/wordml/sdtdatahash" xmlns:w16se="http://schemas.microsoft.com/office/word/2015/wordml/symex" xmlns:wpg="http://schemas.microsoft.com/office/word/2010/wordprocessingGroup" xmlns:wpi="http://schemas.microsoft.com/office/word/2010/wordprocessingInk" xmlns:wne="http://schemas.microsoft.com/office/word/2006/wordml" xmlns:wps="http://schemas.microsoft.com/office/word/2010/wordprocessingShape" mc:Ignorable="w14 w15 w16se w16cid w16 w16cex w16sdtdh wp14">
+<w:glossaryDocument xmlns:wpc="http://schemas.microsoft.com/office/word/2010/wordprocessingCanvas" xmlns:cx="http://schemas.microsoft.com/office/drawing/2014/chartex" xmlns:cx1="http://schemas.microsoft.com/office/drawing/2015/9/8/chartex" xmlns:cx2="http://schemas.microsoft.com/office/drawing/2015/10/21/chartex" xmlns:cx3="http://schemas.microsoft.com/office/drawing/2016/5/9/chartex" xmlns:cx4="http://schemas.microsoft.com/office/drawing/2016/5/10/chartex" xmlns:cx5="http://schemas.microsoft.com/office/drawing/2016/5/11/chartex" xmlns:cx6="http://schemas.microsoft.com/office/drawing/2016/5/12/chartex" xmlns:cx7="http://schemas.microsoft.com/office/drawing/2016/5/13/chartex" xmlns:cx8="http://schemas.microsoft.com/office/drawing/2016/5/14/chartex" xmlns:mc="http://schemas.openxmlformats.org/markup-compatibility/2006" xmlns:aink="http://schemas.microsoft.com/office/drawing/2016/ink" xmlns:am3d="http://schemas.microsoft.com/office/drawing/2017/model3d" xmlns:o="urn:schemas-microsoft-com:office:office" xmlns:oel="http://schemas.microsoft.com/office/2019/extlst" xmlns:r="http://schemas.openxmlformats.org/officeDocument/2006/relationships" xmlns:m="http://schemas.openxmlformats.org/officeDocument/2006/math" xmlns:v="urn:schemas-microsoft-com:vml" xmlns:wp14="http://schemas.microsoft.com/office/word/2010/wordprocessingDrawing" xmlns:wp="http://schemas.openxmlformats.org/drawingml/2006/wordprocessingDrawing" xmlns:w10="urn:schemas-microsoft-com:office:word" xmlns:w="http://schemas.openxmlformats.org/wordprocessingml/2006/main" xmlns:w14="http://schemas.microsoft.com/office/word/2010/wordml" xmlns:w15="http://schemas.microsoft.com/office/word/2012/wordml" xmlns:w16cex="http://schemas.microsoft.com/office/word/2018/wordml/cex" xmlns:w16cid="http://schemas.microsoft.com/office/word/2016/wordml/cid" xmlns:w16="http://schemas.microsoft.com/office/word/2018/wordml" xmlns:w16du="http://schemas.microsoft.com/office/word/2023/wordml/word16du" xmlns:w16sdtdh="http://schemas.microsoft.com/office/word/2020/wordml/sdtdatahash" xmlns:w16se="http://schemas.microsoft.com/office/word/2015/wordml/symex" xmlns:wpg="http://schemas.microsoft.com/office/word/2010/wordprocessingGroup" xmlns:wpi="http://schemas.microsoft.com/office/word/2010/wordprocessingInk" xmlns:wne="http://schemas.microsoft.com/office/word/2006/wordml" xmlns:wps="http://schemas.microsoft.com/office/word/2010/wordprocessingShape" mc:Ignorable="w14 w15 w16se w16cid w16 w16cex w16sdtdh w16du wp14">
   <w:docParts>
     <w:docPart>
       <w:docPartPr>
@@ -2034,7 +2037,7 @@
 </file>
 
 <file path=word/glossary/fontTable.xml><?xml version="1.0" encoding="utf-8"?>
-<w:fonts xmlns:mc="http://schemas.openxmlformats.org/markup-compatibility/2006" xmlns:r="http://schemas.openxmlformats.org/officeDocument/2006/relationships" xmlns:w="http://schemas.openxmlformats.org/wordprocessingml/2006/main" xmlns:w14="http://schemas.microsoft.com/office/word/2010/wordml" xmlns:w15="http://schemas.microsoft.com/office/word/2012/wordml" xmlns:w16cex="http://schemas.microsoft.com/office/word/2018/wordml/cex" xmlns:w16cid="http://schemas.microsoft.com/office/word/2016/wordml/cid" xmlns:w16="http://schemas.microsoft.com/office/word/2018/wordml" xmlns:w16sdtdh="http://schemas.microsoft.com/office/word/2020/wordml/sdtdatahash" xmlns:w16se="http://schemas.microsoft.com/office/word/2015/wordml/symex" mc:Ignorable="w14 w15 w16se w16cid w16 w16cex w16sdtdh">
+<w:fonts xmlns:mc="http://schemas.openxmlformats.org/markup-compatibility/2006" xmlns:r="http://schemas.openxmlformats.org/officeDocument/2006/relationships" xmlns:w="http://schemas.openxmlformats.org/wordprocessingml/2006/main" xmlns:w14="http://schemas.microsoft.com/office/word/2010/wordml" xmlns:w15="http://schemas.microsoft.com/office/word/2012/wordml" xmlns:w16cex="http://schemas.microsoft.com/office/word/2018/wordml/cex" xmlns:w16cid="http://schemas.microsoft.com/office/word/2016/wordml/cid" xmlns:w16="http://schemas.microsoft.com/office/word/2018/wordml" xmlns:w16du="http://schemas.microsoft.com/office/word/2023/wordml/word16du" xmlns:w16sdtdh="http://schemas.microsoft.com/office/word/2020/wordml/sdtdatahash" xmlns:w16se="http://schemas.microsoft.com/office/word/2015/wordml/symex" mc:Ignorable="w14 w15 w16se w16cid w16 w16cex w16sdtdh w16du">
   <w:font w:name="Symbol">
     <w:panose1 w:val="05050102010706020507"/>
     <w:charset w:val="02"/>
@@ -2072,7 +2075,7 @@
 </file>
 
 <file path=word/glossary/settings.xml><?xml version="1.0" encoding="utf-8"?>
-<w:settings xmlns:mc="http://schemas.openxmlformats.org/markup-compatibility/2006" xmlns:o="urn:schemas-microsoft-com:office:office" xmlns:r="http://schemas.openxmlformats.org/officeDocument/2006/relationships" xmlns:m="http://schemas.openxmlformats.org/officeDocument/2006/math" xmlns:v="urn:schemas-microsoft-com:vml" xmlns:w10="urn:schemas-microsoft-com:office:word" xmlns:w="http://schemas.openxmlformats.org/wordprocessingml/2006/main" xmlns:w14="http://schemas.microsoft.com/office/word/2010/wordml" xmlns:w15="http://schemas.microsoft.com/office/word/2012/wordml" xmlns:w16cex="http://schemas.microsoft.com/office/word/2018/wordml/cex" xmlns:w16cid="http://schemas.microsoft.com/office/word/2016/wordml/cid" xmlns:w16="http://schemas.microsoft.com/office/word/2018/wordml" xmlns:w16sdtdh="http://schemas.microsoft.com/office/word/2020/wordml/sdtdatahash" xmlns:w16se="http://schemas.microsoft.com/office/word/2015/wordml/symex" xmlns:sl="http://schemas.openxmlformats.org/schemaLibrary/2006/main" mc:Ignorable="w14 w15 w16se w16cid w16 w16cex w16sdtdh">
+<w:settings xmlns:mc="http://schemas.openxmlformats.org/markup-compatibility/2006" xmlns:o="urn:schemas-microsoft-com:office:office" xmlns:r="http://schemas.openxmlformats.org/officeDocument/2006/relationships" xmlns:m="http://schemas.openxmlformats.org/officeDocument/2006/math" xmlns:v="urn:schemas-microsoft-com:vml" xmlns:w10="urn:schemas-microsoft-com:office:word" xmlns:w="http://schemas.openxmlformats.org/wordprocessingml/2006/main" xmlns:w14="http://schemas.microsoft.com/office/word/2010/wordml" xmlns:w15="http://schemas.microsoft.com/office/word/2012/wordml" xmlns:w16cex="http://schemas.microsoft.com/office/word/2018/wordml/cex" xmlns:w16cid="http://schemas.microsoft.com/office/word/2016/wordml/cid" xmlns:w16="http://schemas.microsoft.com/office/word/2018/wordml" xmlns:w16du="http://schemas.microsoft.com/office/word/2023/wordml/word16du" xmlns:w16sdtdh="http://schemas.microsoft.com/office/word/2020/wordml/sdtdatahash" xmlns:w16se="http://schemas.microsoft.com/office/word/2015/wordml/symex" xmlns:sl="http://schemas.openxmlformats.org/schemaLibrary/2006/main" mc:Ignorable="w14 w15 w16se w16cid w16 w16cex w16sdtdh w16du">
   <w:view w:val="normal"/>
   <w:defaultTabStop w:val="720"/>
   <w:characterSpacingControl w:val="doNotCompress"/>
@@ -2088,11 +2091,13 @@
   <w:rsids>
     <w:rsidRoot w:val="005702F2"/>
     <w:rsid w:val="000F3817"/>
+    <w:rsid w:val="001A345B"/>
     <w:rsid w:val="001A739A"/>
     <w:rsid w:val="001F3CEE"/>
     <w:rsid w:val="00221DB6"/>
     <w:rsid w:val="00266742"/>
     <w:rsid w:val="00440287"/>
+    <w:rsid w:val="004739F0"/>
     <w:rsid w:val="004F6D10"/>
     <w:rsid w:val="005702F2"/>
     <w:rsid w:val="005B1707"/>
@@ -2124,7 +2129,7 @@
 </file>
 
 <file path=word/glossary/styles.xml><?xml version="1.0" encoding="utf-8"?>
-<w:styles xmlns:mc="http://schemas.openxmlformats.org/markup-compatibility/2006" xmlns:r="http://schemas.openxmlformats.org/officeDocument/2006/relationships" xmlns:w="http://schemas.openxmlformats.org/wordprocessingml/2006/main" xmlns:w14="http://schemas.microsoft.com/office/word/2010/wordml" xmlns:w15="http://schemas.microsoft.com/office/word/2012/wordml" xmlns:w16cex="http://schemas.microsoft.com/office/word/2018/wordml/cex" xmlns:w16cid="http://schemas.microsoft.com/office/word/2016/wordml/cid" xmlns:w16="http://schemas.microsoft.com/office/word/2018/wordml" xmlns:w16sdtdh="http://schemas.microsoft.com/office/word/2020/wordml/sdtdatahash" xmlns:w16se="http://schemas.microsoft.com/office/word/2015/wordml/symex" mc:Ignorable="w14 w15 w16se w16cid w16 w16cex w16sdtdh">
+<w:styles xmlns:mc="http://schemas.openxmlformats.org/markup-compatibility/2006" xmlns:r="http://schemas.openxmlformats.org/officeDocument/2006/relationships" xmlns:w="http://schemas.openxmlformats.org/wordprocessingml/2006/main" xmlns:w14="http://schemas.microsoft.com/office/word/2010/wordml" xmlns:w15="http://schemas.microsoft.com/office/word/2012/wordml" xmlns:w16cex="http://schemas.microsoft.com/office/word/2018/wordml/cex" xmlns:w16cid="http://schemas.microsoft.com/office/word/2016/wordml/cid" xmlns:w16="http://schemas.microsoft.com/office/word/2018/wordml" xmlns:w16du="http://schemas.microsoft.com/office/word/2023/wordml/word16du" xmlns:w16sdtdh="http://schemas.microsoft.com/office/word/2020/wordml/sdtdatahash" xmlns:w16se="http://schemas.microsoft.com/office/word/2015/wordml/symex" mc:Ignorable="w14 w15 w16se w16cid w16 w16cex w16sdtdh w16du">
   <w:docDefaults>
     <w:rPrDefault>
       <w:rPr>
@@ -2570,7 +2575,7 @@
 </file>
 
 <file path=word/glossary/webSettings.xml><?xml version="1.0" encoding="utf-8"?>
-<w:webSettings xmlns:mc="http://schemas.openxmlformats.org/markup-compatibility/2006" xmlns:r="http://schemas.openxmlformats.org/officeDocument/2006/relationships" xmlns:w="http://schemas.openxmlformats.org/wordprocessingml/2006/main" xmlns:w14="http://schemas.microsoft.com/office/word/2010/wordml" xmlns:w15="http://schemas.microsoft.com/office/word/2012/wordml" xmlns:w16cex="http://schemas.microsoft.com/office/word/2018/wordml/cex" xmlns:w16cid="http://schemas.microsoft.com/office/word/2016/wordml/cid" xmlns:w16="http://schemas.microsoft.com/office/word/2018/wordml" xmlns:w16sdtdh="http://schemas.microsoft.com/office/word/2020/wordml/sdtdatahash" xmlns:w16se="http://schemas.microsoft.com/office/word/2015/wordml/symex" mc:Ignorable="w14 w15 w16se w16cid w16 w16cex w16sdtdh">
+<w:webSettings xmlns:mc="http://schemas.openxmlformats.org/markup-compatibility/2006" xmlns:r="http://schemas.openxmlformats.org/officeDocument/2006/relationships" xmlns:w="http://schemas.openxmlformats.org/wordprocessingml/2006/main" xmlns:w14="http://schemas.microsoft.com/office/word/2010/wordml" xmlns:w15="http://schemas.microsoft.com/office/word/2012/wordml" xmlns:w16cex="http://schemas.microsoft.com/office/word/2018/wordml/cex" xmlns:w16cid="http://schemas.microsoft.com/office/word/2016/wordml/cid" xmlns:w16="http://schemas.microsoft.com/office/word/2018/wordml" xmlns:w16du="http://schemas.microsoft.com/office/word/2023/wordml/word16du" xmlns:w16sdtdh="http://schemas.microsoft.com/office/word/2020/wordml/sdtdatahash" xmlns:w16se="http://schemas.microsoft.com/office/word/2015/wordml/symex" mc:Ignorable="w14 w15 w16se w16cid w16 w16cex w16sdtdh w16du">
   <w:optimizeForBrowser/>
   <w:relyOnVML/>
   <w:allowPNG/>

</xml_diff>